<commit_message>
updated: sales invoice report
</commit_message>
<xml_diff>
--- a/templates/SalesInvoice.docx
+++ b/templates/SalesInvoice.docx
@@ -31,7 +31,6 @@
                 <w:lang w:val="en-GB"/>
               </w:rPr>
             </w:pPr>
-            <w:proofErr w:type="gramStart"/>
             <w:r>
               <w:rPr>
                 <w:b/>
@@ -46,16 +45,7 @@
                 <w:bCs/>
                 <w:lang w:val="en-GB"/>
               </w:rPr>
-              <w:t>d</w:t>
-            </w:r>
-            <w:proofErr w:type="gramEnd"/>
-            <w:r>
-              <w:rPr>
-                <w:b/>
-                <w:bCs/>
-                <w:lang w:val="en-GB"/>
-              </w:rPr>
-              <w:t>.orders[i].</w:t>
+              <w:t>d.</w:t>
             </w:r>
             <w:r>
               <w:rPr>
@@ -63,7 +53,39 @@
                 <w:bCs/>
                 <w:lang w:val="en-GB"/>
               </w:rPr>
-              <w:t>customerNumber }</w:t>
+              <w:t>deliveryNotes[</w:t>
+            </w:r>
+            <w:r>
+              <w:rPr>
+                <w:b/>
+                <w:bCs/>
+                <w:lang w:val="en-GB"/>
+              </w:rPr>
+              <w:t>i].</w:t>
+            </w:r>
+            <w:r>
+              <w:rPr>
+                <w:b/>
+                <w:bCs/>
+                <w:lang w:val="en-GB"/>
+              </w:rPr>
+              <w:t>h</w:t>
+            </w:r>
+            <w:r>
+              <w:rPr>
+                <w:b/>
+                <w:bCs/>
+                <w:lang w:val="en-GB"/>
+              </w:rPr>
+              <w:t>eader</w:t>
+            </w:r>
+            <w:r>
+              <w:rPr>
+                <w:b/>
+                <w:bCs/>
+                <w:lang w:val="en-GB"/>
+              </w:rPr>
+              <w:t xml:space="preserve"> }</w:t>
             </w:r>
           </w:p>
         </w:tc>
@@ -208,7 +230,7 @@
               <w:trPr>
                 <w:gridAfter w:val="1"/>
                 <w:wAfter w:w="1628" w:type="dxa"/>
-                <w:trHeight w:val="567"/>
+                <w:trHeight w:val="425"/>
               </w:trPr>
               <w:tc>
                 <w:tcPr>
@@ -224,23 +246,29 @@
                       <w:lang w:val="en-US"/>
                     </w:rPr>
                   </w:pPr>
-                  <w:proofErr w:type="gramStart"/>
                   <w:r>
                     <w:rPr>
                       <w:sz w:val="20"/>
                       <w:szCs w:val="20"/>
                       <w:lang w:val="en-GB"/>
                     </w:rPr>
-                    <w:t>{ d</w:t>
-                  </w:r>
-                  <w:proofErr w:type="gramEnd"/>
+                    <w:t>{ d.</w:t>
+                  </w:r>
                   <w:r>
                     <w:rPr>
                       <w:sz w:val="20"/>
                       <w:szCs w:val="20"/>
                       <w:lang w:val="en-GB"/>
                     </w:rPr>
-                    <w:t>.orders[i].details[i].quantity }</w:t>
+                    <w:t>deliveryNotes[</w:t>
+                  </w:r>
+                  <w:r>
+                    <w:rPr>
+                      <w:sz w:val="20"/>
+                      <w:szCs w:val="20"/>
+                      <w:lang w:val="en-GB"/>
+                    </w:rPr>
+                    <w:t>i].details[i].quantity }</w:t>
                   </w:r>
                   <w:r>
                     <w:rPr>
@@ -266,23 +294,21 @@
                       <w:lang w:val="en-GB"/>
                     </w:rPr>
                   </w:pPr>
-                  <w:proofErr w:type="gramStart"/>
                   <w:r>
                     <w:rPr>
                       <w:sz w:val="20"/>
                       <w:szCs w:val="20"/>
                       <w:lang w:val="en-GB"/>
                     </w:rPr>
-                    <w:t>{ d</w:t>
-                  </w:r>
-                  <w:proofErr w:type="gramEnd"/>
+                    <w:t>{ d.</w:t>
+                  </w:r>
                   <w:r>
                     <w:rPr>
                       <w:sz w:val="20"/>
                       <w:szCs w:val="20"/>
                       <w:lang w:val="en-GB"/>
                     </w:rPr>
-                    <w:t>.orders[i].details[i].</w:t>
+                    <w:t>deliveryNotes[</w:t>
                   </w:r>
                   <w:r>
                     <w:rPr>
@@ -290,15 +316,7 @@
                       <w:szCs w:val="20"/>
                       <w:lang w:val="en-GB"/>
                     </w:rPr>
-                    <w:t>description</w:t>
-                  </w:r>
-                  <w:r>
-                    <w:rPr>
-                      <w:sz w:val="20"/>
-                      <w:szCs w:val="20"/>
-                      <w:lang w:val="en-GB"/>
-                    </w:rPr>
-                    <w:t xml:space="preserve"> }</w:t>
+                    <w:t>i].details[i].description }</w:t>
                   </w:r>
                 </w:p>
               </w:tc>
@@ -317,23 +335,29 @@
                       <w:lang w:val="en-US"/>
                     </w:rPr>
                   </w:pPr>
-                  <w:proofErr w:type="gramStart"/>
                   <w:r>
                     <w:rPr>
                       <w:sz w:val="20"/>
                       <w:szCs w:val="20"/>
                       <w:lang w:val="en-GB"/>
                     </w:rPr>
-                    <w:t>{ d</w:t>
-                  </w:r>
-                  <w:proofErr w:type="gramEnd"/>
+                    <w:t>{ d.</w:t>
+                  </w:r>
                   <w:r>
                     <w:rPr>
                       <w:sz w:val="20"/>
                       <w:szCs w:val="20"/>
                       <w:lang w:val="en-GB"/>
                     </w:rPr>
-                    <w:t xml:space="preserve">.orders[i].details[i].unitPrice:formatN(2) </w:t>
+                    <w:t>deliveryNotes[</w:t>
+                  </w:r>
+                  <w:r>
+                    <w:rPr>
+                      <w:sz w:val="20"/>
+                      <w:szCs w:val="20"/>
+                      <w:lang w:val="en-GB"/>
+                    </w:rPr>
+                    <w:t xml:space="preserve">i].details[i].unitPrice:formatN(2) </w:t>
                   </w:r>
                   <w:r>
                     <w:rPr>
@@ -360,7 +384,6 @@
                       <w:lang w:val="en-US"/>
                     </w:rPr>
                   </w:pPr>
-                  <w:proofErr w:type="gramStart"/>
                   <w:r>
                     <w:rPr>
                       <w:sz w:val="20"/>
@@ -375,16 +398,23 @@
                       <w:szCs w:val="20"/>
                       <w:lang w:val="en-GB"/>
                     </w:rPr>
-                    <w:t>d</w:t>
-                  </w:r>
-                  <w:proofErr w:type="gramEnd"/>
+                    <w:t>d.</w:t>
+                  </w:r>
                   <w:r>
                     <w:rPr>
                       <w:sz w:val="20"/>
                       <w:szCs w:val="20"/>
                       <w:lang w:val="en-GB"/>
                     </w:rPr>
-                    <w:t xml:space="preserve">.orders[i].details[i].amount:formatN(2) </w:t>
+                    <w:t>deliveryNotes[</w:t>
+                  </w:r>
+                  <w:r>
+                    <w:rPr>
+                      <w:sz w:val="20"/>
+                      <w:szCs w:val="20"/>
+                      <w:lang w:val="en-GB"/>
+                    </w:rPr>
+                    <w:t xml:space="preserve">i].details[i].amount:formatN(2) </w:t>
                   </w:r>
                   <w:r>
                     <w:rPr>
@@ -401,7 +431,7 @@
               <w:trPr>
                 <w:gridAfter w:val="1"/>
                 <w:wAfter w:w="1628" w:type="dxa"/>
-                <w:trHeight w:val="567"/>
+                <w:trHeight w:val="425"/>
               </w:trPr>
               <w:tc>
                 <w:tcPr>
@@ -417,23 +447,29 @@
                       <w:lang w:val="en-GB"/>
                     </w:rPr>
                   </w:pPr>
-                  <w:proofErr w:type="gramStart"/>
                   <w:r>
                     <w:rPr>
                       <w:sz w:val="20"/>
                       <w:szCs w:val="20"/>
                       <w:lang w:val="en-GB"/>
                     </w:rPr>
-                    <w:t>{ d</w:t>
-                  </w:r>
-                  <w:proofErr w:type="gramEnd"/>
+                    <w:t>{ d.</w:t>
+                  </w:r>
                   <w:r>
                     <w:rPr>
                       <w:sz w:val="20"/>
                       <w:szCs w:val="20"/>
                       <w:lang w:val="en-GB"/>
                     </w:rPr>
-                    <w:t>.orders[i].details[i+1].quantity }</w:t>
+                    <w:t>deliveryNotes[</w:t>
+                  </w:r>
+                  <w:r>
+                    <w:rPr>
+                      <w:sz w:val="20"/>
+                      <w:szCs w:val="20"/>
+                      <w:lang w:val="en-GB"/>
+                    </w:rPr>
+                    <w:t>i].details[i+1].quantity }</w:t>
                   </w:r>
                 </w:p>
               </w:tc>
@@ -451,23 +487,21 @@
                       <w:lang w:val="en-GB"/>
                     </w:rPr>
                   </w:pPr>
-                  <w:proofErr w:type="gramStart"/>
                   <w:r>
                     <w:rPr>
                       <w:sz w:val="20"/>
                       <w:szCs w:val="20"/>
                       <w:lang w:val="en-GB"/>
                     </w:rPr>
-                    <w:t>{ d</w:t>
-                  </w:r>
-                  <w:proofErr w:type="gramEnd"/>
+                    <w:t>{ d.</w:t>
+                  </w:r>
                   <w:r>
                     <w:rPr>
                       <w:sz w:val="20"/>
                       <w:szCs w:val="20"/>
                       <w:lang w:val="en-GB"/>
                     </w:rPr>
-                    <w:t>.orders[i].details[i</w:t>
+                    <w:t>deliveryNotes[</w:t>
                   </w:r>
                   <w:r>
                     <w:rPr>
@@ -475,15 +509,7 @@
                       <w:szCs w:val="20"/>
                       <w:lang w:val="en-GB"/>
                     </w:rPr>
-                    <w:t>+1</w:t>
-                  </w:r>
-                  <w:r>
-                    <w:rPr>
-                      <w:sz w:val="20"/>
-                      <w:szCs w:val="20"/>
-                      <w:lang w:val="en-GB"/>
-                    </w:rPr>
-                    <w:t>].description }</w:t>
+                    <w:t>i].details[i+1].description }</w:t>
                   </w:r>
                 </w:p>
               </w:tc>
@@ -502,7 +528,6 @@
                       <w:lang w:val="en-US"/>
                     </w:rPr>
                   </w:pPr>
-                  <w:proofErr w:type="gramStart"/>
                   <w:r>
                     <w:rPr>
                       <w:sz w:val="20"/>
@@ -517,16 +542,23 @@
                       <w:szCs w:val="20"/>
                       <w:lang w:val="en-GB"/>
                     </w:rPr>
-                    <w:t>d</w:t>
-                  </w:r>
-                  <w:proofErr w:type="gramEnd"/>
+                    <w:t>d.</w:t>
+                  </w:r>
                   <w:r>
                     <w:rPr>
                       <w:sz w:val="20"/>
                       <w:szCs w:val="20"/>
                       <w:lang w:val="en-GB"/>
                     </w:rPr>
-                    <w:t xml:space="preserve">.orders[i].details[i+1].unitPrice:formatN(2) </w:t>
+                    <w:t>deliveryNotes[</w:t>
+                  </w:r>
+                  <w:r>
+                    <w:rPr>
+                      <w:sz w:val="20"/>
+                      <w:szCs w:val="20"/>
+                      <w:lang w:val="en-GB"/>
+                    </w:rPr>
+                    <w:t xml:space="preserve">i].details[i+1].unitPrice:formatN(2) </w:t>
                   </w:r>
                   <w:r>
                     <w:rPr>
@@ -561,7 +593,6 @@
                       <w:lang w:val="en-US"/>
                     </w:rPr>
                   </w:pPr>
-                  <w:proofErr w:type="gramStart"/>
                   <w:r>
                     <w:rPr>
                       <w:sz w:val="20"/>
@@ -576,16 +607,23 @@
                       <w:szCs w:val="20"/>
                       <w:lang w:val="en-GB"/>
                     </w:rPr>
-                    <w:t>d</w:t>
-                  </w:r>
-                  <w:proofErr w:type="gramEnd"/>
+                    <w:t>d.</w:t>
+                  </w:r>
                   <w:r>
                     <w:rPr>
                       <w:sz w:val="20"/>
                       <w:szCs w:val="20"/>
                       <w:lang w:val="en-GB"/>
                     </w:rPr>
-                    <w:t xml:space="preserve">.orders[i].details[i+1].amount:formatN(2) </w:t>
+                    <w:t>deliveryNotes[</w:t>
+                  </w:r>
+                  <w:r>
+                    <w:rPr>
+                      <w:sz w:val="20"/>
+                      <w:szCs w:val="20"/>
+                      <w:lang w:val="en-GB"/>
+                    </w:rPr>
+                    <w:t xml:space="preserve">i].details[i+1].amount:formatN(2) </w:t>
                   </w:r>
                   <w:r>
                     <w:rPr>
@@ -646,7 +684,7 @@
                       <w:szCs w:val="20"/>
                       <w:lang w:val="en-GB"/>
                     </w:rPr>
-                    <w:t>comanda</w:t>
+                    <w:t>albarà</w:t>
                   </w:r>
                 </w:p>
               </w:tc>
@@ -665,7 +703,6 @@
                       <w:lang w:val="en-US"/>
                     </w:rPr>
                   </w:pPr>
-                  <w:proofErr w:type="gramStart"/>
                   <w:r>
                     <w:rPr>
                       <w:b/>
@@ -674,9 +711,8 @@
                       <w:szCs w:val="20"/>
                       <w:lang w:val="en-GB"/>
                     </w:rPr>
-                    <w:t>{ d</w:t>
-                  </w:r>
-                  <w:proofErr w:type="gramEnd"/>
+                    <w:t>{ d.</w:t>
+                  </w:r>
                   <w:r>
                     <w:rPr>
                       <w:b/>
@@ -685,7 +721,17 @@
                       <w:szCs w:val="20"/>
                       <w:lang w:val="en-GB"/>
                     </w:rPr>
-                    <w:t>.orders[i].total:formatN(2) }€</w:t>
+                    <w:t>deliveryNotes[</w:t>
+                  </w:r>
+                  <w:r>
+                    <w:rPr>
+                      <w:b/>
+                      <w:bCs/>
+                      <w:sz w:val="20"/>
+                      <w:szCs w:val="20"/>
+                      <w:lang w:val="en-GB"/>
+                    </w:rPr>
+                    <w:t>i].total:formatN(2) }€</w:t>
                   </w:r>
                 </w:p>
               </w:tc>
@@ -715,7 +761,6 @@
                 <w:lang w:val="en-GB"/>
               </w:rPr>
             </w:pPr>
-            <w:proofErr w:type="gramStart"/>
             <w:r>
               <w:rPr>
                 <w:b/>
@@ -730,16 +775,23 @@
                 <w:bCs/>
                 <w:lang w:val="en-GB"/>
               </w:rPr>
-              <w:t>d</w:t>
+              <w:t>d.</w:t>
             </w:r>
-            <w:proofErr w:type="gramEnd"/>
             <w:r>
               <w:rPr>
                 <w:b/>
                 <w:bCs/>
                 <w:lang w:val="en-GB"/>
               </w:rPr>
-              <w:t>.orders[i</w:t>
+              <w:t>deliveryNotes[</w:t>
+            </w:r>
+            <w:r>
+              <w:rPr>
+                <w:b/>
+                <w:bCs/>
+                <w:lang w:val="en-GB"/>
+              </w:rPr>
+              <w:t>i</w:t>
             </w:r>
             <w:r>
               <w:rPr>
@@ -755,7 +807,7 @@
                 <w:bCs/>
                 <w:lang w:val="en-GB"/>
               </w:rPr>
-              <w:t>].</w:t>
+              <w:t>]</w:t>
             </w:r>
             <w:r>
               <w:rPr>
@@ -763,7 +815,31 @@
                 <w:bCs/>
                 <w:lang w:val="en-GB"/>
               </w:rPr>
-              <w:t>customerNumber }</w:t>
+              <w:t xml:space="preserve"> .</w:t>
+            </w:r>
+            <w:r>
+              <w:rPr>
+                <w:b/>
+                <w:bCs/>
+                <w:lang w:val="en-GB"/>
+              </w:rPr>
+              <w:t>h</w:t>
+            </w:r>
+            <w:r>
+              <w:rPr>
+                <w:b/>
+                <w:bCs/>
+                <w:lang w:val="en-GB"/>
+              </w:rPr>
+              <w:t>eader</w:t>
+            </w:r>
+            <w:r>
+              <w:rPr>
+                <w:b/>
+                <w:bCs/>
+                <w:lang w:val="en-GB"/>
+              </w:rPr>
+              <w:t xml:space="preserve"> }</w:t>
             </w:r>
           </w:p>
         </w:tc>
@@ -808,15 +884,9 @@
     </w:p>
     <w:p>
       <w:pPr>
-        <w:rPr>
-          <w:sz w:val="10"/>
-          <w:szCs w:val="10"/>
-          <w:lang w:val="en-GB"/>
-        </w:rPr>
-      </w:pPr>
-    </w:p>
-    <w:p>
-      <w:pPr>
+        <w:tabs>
+          <w:tab w:val="left" w:pos="2400"/>
+        </w:tabs>
         <w:rPr>
           <w:sz w:val="10"/>
           <w:szCs w:val="10"/>
@@ -866,10 +936,19 @@
 
 <file path=word/footer1.xml><?xml version="1.0" encoding="utf-8"?>
 <w:ftr xmlns:wpc="http://schemas.microsoft.com/office/word/2010/wordprocessingCanvas" xmlns:cx="http://schemas.microsoft.com/office/drawing/2014/chartex" xmlns:cx1="http://schemas.microsoft.com/office/drawing/2015/9/8/chartex" xmlns:cx2="http://schemas.microsoft.com/office/drawing/2015/10/21/chartex" xmlns:cx3="http://schemas.microsoft.com/office/drawing/2016/5/9/chartex" xmlns:cx4="http://schemas.microsoft.com/office/drawing/2016/5/10/chartex" xmlns:cx5="http://schemas.microsoft.com/office/drawing/2016/5/11/chartex" xmlns:cx6="http://schemas.microsoft.com/office/drawing/2016/5/12/chartex" xmlns:cx7="http://schemas.microsoft.com/office/drawing/2016/5/13/chartex" xmlns:cx8="http://schemas.microsoft.com/office/drawing/2016/5/14/chartex" xmlns:mc="http://schemas.openxmlformats.org/markup-compatibility/2006" xmlns:aink="http://schemas.microsoft.com/office/drawing/2016/ink" xmlns:am3d="http://schemas.microsoft.com/office/drawing/2017/model3d" xmlns:o="urn:schemas-microsoft-com:office:office" xmlns:oel="http://schemas.microsoft.com/office/2019/extlst" xmlns:r="http://schemas.openxmlformats.org/officeDocument/2006/relationships" xmlns:m="http://schemas.openxmlformats.org/officeDocument/2006/math" xmlns:v="urn:schemas-microsoft-com:vml" xmlns:wp14="http://schemas.microsoft.com/office/word/2010/wordprocessingDrawing" xmlns:wp="http://schemas.openxmlformats.org/drawingml/2006/wordprocessingDrawing" xmlns:w10="urn:schemas-microsoft-com:office:word" xmlns:w="http://schemas.openxmlformats.org/wordprocessingml/2006/main" xmlns:w14="http://schemas.microsoft.com/office/word/2010/wordml" xmlns:w15="http://schemas.microsoft.com/office/word/2012/wordml" xmlns:w16cex="http://schemas.microsoft.com/office/word/2018/wordml/cex" xmlns:w16cid="http://schemas.microsoft.com/office/word/2016/wordml/cid" xmlns:w16="http://schemas.microsoft.com/office/word/2018/wordml" xmlns:w16du="http://schemas.microsoft.com/office/word/2023/wordml/word16du" xmlns:w16sdtdh="http://schemas.microsoft.com/office/word/2020/wordml/sdtdatahash" xmlns:w16se="http://schemas.microsoft.com/office/word/2015/wordml/symex" xmlns:wpg="http://schemas.microsoft.com/office/word/2010/wordprocessingGroup" xmlns:wpi="http://schemas.microsoft.com/office/word/2010/wordprocessingInk" xmlns:wne="http://schemas.microsoft.com/office/word/2006/wordml" xmlns:wps="http://schemas.microsoft.com/office/word/2010/wordprocessingShape" mc:Ignorable="w14 w15 w16se w16cid w16 w16cex w16sdtdh w16du wp14">
+  <w:p>
+    <w:r>
+      <w:rPr>
+        <w:lang w:val="en-GB"/>
+      </w:rPr>
+      <w:t>{ d.customer.invoiceNotes }</w:t>
+    </w:r>
+  </w:p>
   <w:tbl>
     <w:tblPr>
       <w:tblStyle w:val="Tablaconcuadrcula"/>
-      <w:tblW w:w="5000" w:type="pct"/>
+      <w:tblW w:w="5002" w:type="pct"/>
+      <w:tblInd w:w="-5" w:type="dxa"/>
       <w:tblCellMar>
         <w:top w:w="57" w:type="dxa"/>
         <w:bottom w:w="57" w:type="dxa"/>
@@ -877,15 +956,15 @@
       <w:tblLook w:val="04A0" w:firstRow="1" w:lastRow="0" w:firstColumn="1" w:lastColumn="0" w:noHBand="0" w:noVBand="1"/>
     </w:tblPr>
     <w:tblGrid>
-      <w:gridCol w:w="2961"/>
-      <w:gridCol w:w="2089"/>
-      <w:gridCol w:w="2843"/>
-      <w:gridCol w:w="2869"/>
+      <w:gridCol w:w="2963"/>
+      <w:gridCol w:w="2090"/>
+      <w:gridCol w:w="2844"/>
+      <w:gridCol w:w="2870"/>
     </w:tblGrid>
     <w:tr>
       <w:tc>
         <w:tcPr>
-          <w:tcW w:w="1251" w:type="pct"/>
+          <w:tcW w:w="1376" w:type="pct"/>
           <w:shd w:val="clear" w:color="auto" w:fill="D9E2F3"/>
         </w:tcPr>
         <w:p>
@@ -906,6 +985,32 @@
               <w:szCs w:val="20"/>
             </w:rPr>
             <w:t>Base Imposable</w:t>
+          </w:r>
+        </w:p>
+      </w:tc>
+      <w:tc>
+        <w:tcPr>
+          <w:tcW w:w="971" w:type="pct"/>
+          <w:shd w:val="clear" w:color="auto" w:fill="D9E2F3"/>
+        </w:tcPr>
+        <w:p>
+          <w:pPr>
+            <w:pStyle w:val="Piedepgina"/>
+            <w:rPr>
+              <w:b/>
+              <w:bCs/>
+              <w:sz w:val="20"/>
+              <w:szCs w:val="20"/>
+            </w:rPr>
+          </w:pPr>
+          <w:r>
+            <w:rPr>
+              <w:b/>
+              <w:bCs/>
+              <w:sz w:val="20"/>
+              <w:szCs w:val="20"/>
+            </w:rPr>
+            <w:t>IVA</w:t>
           </w:r>
         </w:p>
       </w:tc>
@@ -931,39 +1036,13 @@
               <w:sz w:val="20"/>
               <w:szCs w:val="20"/>
             </w:rPr>
-            <w:t>IVA</w:t>
+            <w:t>Import IVA</w:t>
           </w:r>
         </w:p>
       </w:tc>
       <w:tc>
         <w:tcPr>
-          <w:tcW w:w="1210" w:type="pct"/>
-          <w:shd w:val="clear" w:color="auto" w:fill="D9E2F3"/>
-        </w:tcPr>
-        <w:p>
-          <w:pPr>
-            <w:pStyle w:val="Piedepgina"/>
-            <w:rPr>
-              <w:b/>
-              <w:bCs/>
-              <w:sz w:val="20"/>
-              <w:szCs w:val="20"/>
-            </w:rPr>
-          </w:pPr>
-          <w:r>
-            <w:rPr>
-              <w:b/>
-              <w:bCs/>
-              <w:sz w:val="20"/>
-              <w:szCs w:val="20"/>
-            </w:rPr>
-            <w:t>Import IVA</w:t>
-          </w:r>
-        </w:p>
-      </w:tc>
-      <w:tc>
-        <w:tcPr>
-          <w:tcW w:w="1219" w:type="pct"/>
+          <w:tcW w:w="1333" w:type="pct"/>
           <w:shd w:val="clear" w:color="auto" w:fill="D9E2F3"/>
         </w:tcPr>
         <w:p>
@@ -991,7 +1070,7 @@
     <w:tr>
       <w:tc>
         <w:tcPr>
-          <w:tcW w:w="1251" w:type="pct"/>
+          <w:tcW w:w="1376" w:type="pct"/>
         </w:tcPr>
         <w:p>
           <w:pPr>
@@ -1003,23 +1082,13 @@
               <w:lang w:val="en-GB"/>
             </w:rPr>
           </w:pPr>
-          <w:proofErr w:type="gramStart"/>
-          <w:r>
-            <w:rPr>
-              <w:sz w:val="20"/>
-              <w:szCs w:val="20"/>
-              <w:lang w:val="en-GB"/>
-            </w:rPr>
-            <w:t>{ d</w:t>
-          </w:r>
-          <w:proofErr w:type="gramEnd"/>
-          <w:r>
-            <w:rPr>
-              <w:sz w:val="20"/>
-              <w:szCs w:val="20"/>
-              <w:lang w:val="en-GB"/>
-            </w:rPr>
-            <w:t>.</w:t>
+          <w:r>
+            <w:rPr>
+              <w:sz w:val="20"/>
+              <w:szCs w:val="20"/>
+              <w:lang w:val="en-GB"/>
+            </w:rPr>
+            <w:t>{ d.</w:t>
           </w:r>
           <w:r>
             <w:rPr>
@@ -1052,6 +1121,45 @@
               <w:lang w:val="en-GB"/>
             </w:rPr>
             <w:t xml:space="preserve"> } €</w:t>
+          </w:r>
+        </w:p>
+      </w:tc>
+      <w:tc>
+        <w:tcPr>
+          <w:tcW w:w="971" w:type="pct"/>
+        </w:tcPr>
+        <w:p>
+          <w:pPr>
+            <w:pStyle w:val="Piedepgina"/>
+            <w:rPr>
+              <w:sz w:val="20"/>
+              <w:szCs w:val="20"/>
+              <w:lang w:val="en-GB"/>
+            </w:rPr>
+          </w:pPr>
+          <w:r>
+            <w:rPr>
+              <w:sz w:val="20"/>
+              <w:szCs w:val="20"/>
+              <w:lang w:val="en-GB"/>
+            </w:rPr>
+            <w:t>{ d.</w:t>
+          </w:r>
+          <w:r>
+            <w:rPr>
+              <w:sz w:val="20"/>
+              <w:szCs w:val="20"/>
+              <w:lang w:val="en-GB"/>
+            </w:rPr>
+            <w:t>imports</w:t>
+          </w:r>
+          <w:r>
+            <w:rPr>
+              <w:sz w:val="20"/>
+              <w:szCs w:val="20"/>
+              <w:lang w:val="en-GB"/>
+            </w:rPr>
+            <w:t>[i].percentatge } %</w:t>
           </w:r>
         </w:p>
       </w:tc>
@@ -1062,29 +1170,20 @@
         <w:p>
           <w:pPr>
             <w:pStyle w:val="Piedepgina"/>
+            <w:jc w:val="right"/>
             <w:rPr>
               <w:sz w:val="20"/>
               <w:szCs w:val="20"/>
               <w:lang w:val="en-GB"/>
             </w:rPr>
           </w:pPr>
-          <w:proofErr w:type="gramStart"/>
-          <w:r>
-            <w:rPr>
-              <w:sz w:val="20"/>
-              <w:szCs w:val="20"/>
-              <w:lang w:val="en-GB"/>
-            </w:rPr>
-            <w:t>{ d</w:t>
-          </w:r>
-          <w:proofErr w:type="gramEnd"/>
-          <w:r>
-            <w:rPr>
-              <w:sz w:val="20"/>
-              <w:szCs w:val="20"/>
-              <w:lang w:val="en-GB"/>
-            </w:rPr>
-            <w:t>.</w:t>
+          <w:r>
+            <w:rPr>
+              <w:sz w:val="20"/>
+              <w:szCs w:val="20"/>
+              <w:lang w:val="en-GB"/>
+            </w:rPr>
+            <w:t>{ d.</w:t>
           </w:r>
           <w:r>
             <w:rPr>
@@ -1100,13 +1199,45 @@
               <w:szCs w:val="20"/>
               <w:lang w:val="en-GB"/>
             </w:rPr>
-            <w:t>[i].percentatge } %</w:t>
+            <w:t>[i].</w:t>
+          </w:r>
+          <w:r>
+            <w:rPr>
+              <w:sz w:val="20"/>
+              <w:szCs w:val="20"/>
+              <w:lang w:val="en-GB"/>
+            </w:rPr>
+            <w:t>tax</w:t>
+          </w:r>
+          <w:r>
+            <w:rPr>
+              <w:sz w:val="20"/>
+              <w:szCs w:val="20"/>
+              <w:lang w:val="en-GB"/>
+            </w:rPr>
+            <w:t>Amount</w:t>
+          </w:r>
+          <w:r>
+            <w:rPr>
+              <w:sz w:val="20"/>
+              <w:szCs w:val="20"/>
+              <w:lang w:val="en-GB"/>
+            </w:rPr>
+            <w:t>:formatN(2)</w:t>
+          </w:r>
+          <w:r>
+            <w:rPr>
+              <w:sz w:val="20"/>
+              <w:szCs w:val="20"/>
+              <w:lang w:val="en-GB"/>
+            </w:rPr>
+            <w:t xml:space="preserve"> } €</w:t>
           </w:r>
         </w:p>
       </w:tc>
       <w:tc>
         <w:tcPr>
-          <w:tcW w:w="1210" w:type="pct"/>
+          <w:tcW w:w="1333" w:type="pct"/>
         </w:tcPr>
         <w:p>
           <w:pPr>
@@ -1118,105 +1249,13 @@
               <w:lang w:val="en-GB"/>
             </w:rPr>
           </w:pPr>
-          <w:proofErr w:type="gramStart"/>
-          <w:r>
-            <w:rPr>
-              <w:sz w:val="20"/>
-              <w:szCs w:val="20"/>
-              <w:lang w:val="en-GB"/>
-            </w:rPr>
-            <w:t>{ d</w:t>
-          </w:r>
-          <w:proofErr w:type="gramEnd"/>
-          <w:r>
-            <w:rPr>
-              <w:sz w:val="20"/>
-              <w:szCs w:val="20"/>
-              <w:lang w:val="en-GB"/>
-            </w:rPr>
-            <w:t>.</w:t>
-          </w:r>
-          <w:r>
-            <w:rPr>
-              <w:sz w:val="20"/>
-              <w:szCs w:val="20"/>
-              <w:lang w:val="en-GB"/>
-            </w:rPr>
-            <w:t>imports</w:t>
-          </w:r>
-          <w:r>
-            <w:rPr>
-              <w:sz w:val="20"/>
-              <w:szCs w:val="20"/>
-              <w:lang w:val="en-GB"/>
-            </w:rPr>
-            <w:t>[i].</w:t>
-          </w:r>
-          <w:r>
-            <w:rPr>
-              <w:sz w:val="20"/>
-              <w:szCs w:val="20"/>
-              <w:lang w:val="en-GB"/>
-            </w:rPr>
-            <w:t>tax</w:t>
-          </w:r>
-          <w:r>
-            <w:rPr>
-              <w:sz w:val="20"/>
-              <w:szCs w:val="20"/>
-              <w:lang w:val="en-GB"/>
-            </w:rPr>
-            <w:t>Amount</w:t>
-          </w:r>
-          <w:r>
-            <w:rPr>
-              <w:sz w:val="20"/>
-              <w:szCs w:val="20"/>
-              <w:lang w:val="en-GB"/>
-            </w:rPr>
-            <w:t>:formatN(2)</w:t>
-          </w:r>
-          <w:r>
-            <w:rPr>
-              <w:sz w:val="20"/>
-              <w:szCs w:val="20"/>
-              <w:lang w:val="en-GB"/>
-            </w:rPr>
-            <w:t xml:space="preserve"> } €</w:t>
-          </w:r>
-        </w:p>
-      </w:tc>
-      <w:tc>
-        <w:tcPr>
-          <w:tcW w:w="1219" w:type="pct"/>
-        </w:tcPr>
-        <w:p>
-          <w:pPr>
-            <w:pStyle w:val="Piedepgina"/>
-            <w:jc w:val="right"/>
-            <w:rPr>
-              <w:sz w:val="20"/>
-              <w:szCs w:val="20"/>
-              <w:lang w:val="en-GB"/>
-            </w:rPr>
-          </w:pPr>
-          <w:proofErr w:type="gramStart"/>
-          <w:r>
-            <w:rPr>
-              <w:sz w:val="20"/>
-              <w:szCs w:val="20"/>
-              <w:lang w:val="en-GB"/>
-            </w:rPr>
-            <w:t>{ d</w:t>
-          </w:r>
-          <w:proofErr w:type="gramEnd"/>
-          <w:r>
-            <w:rPr>
-              <w:sz w:val="20"/>
-              <w:szCs w:val="20"/>
-              <w:lang w:val="en-GB"/>
-            </w:rPr>
-            <w:t>.</w:t>
+          <w:r>
+            <w:rPr>
+              <w:sz w:val="20"/>
+              <w:szCs w:val="20"/>
+              <w:lang w:val="en-GB"/>
+            </w:rPr>
+            <w:t>{ d.</w:t>
           </w:r>
           <w:r>
             <w:rPr>
@@ -1280,7 +1319,7 @@
     <w:tr>
       <w:tc>
         <w:tcPr>
-          <w:tcW w:w="1251" w:type="pct"/>
+          <w:tcW w:w="1376" w:type="pct"/>
         </w:tcPr>
         <w:p>
           <w:pPr>
@@ -1292,23 +1331,13 @@
               <w:lang w:val="en-GB"/>
             </w:rPr>
           </w:pPr>
-          <w:proofErr w:type="gramStart"/>
-          <w:r>
-            <w:rPr>
-              <w:sz w:val="20"/>
-              <w:szCs w:val="20"/>
-              <w:lang w:val="en-GB"/>
-            </w:rPr>
-            <w:t>{ d</w:t>
-          </w:r>
-          <w:proofErr w:type="gramEnd"/>
-          <w:r>
-            <w:rPr>
-              <w:sz w:val="20"/>
-              <w:szCs w:val="20"/>
-              <w:lang w:val="en-GB"/>
-            </w:rPr>
-            <w:t>.</w:t>
+          <w:r>
+            <w:rPr>
+              <w:sz w:val="20"/>
+              <w:szCs w:val="20"/>
+              <w:lang w:val="en-GB"/>
+            </w:rPr>
+            <w:t>{ d.</w:t>
           </w:r>
           <w:r>
             <w:rPr>
@@ -1341,6 +1370,61 @@
               <w:lang w:val="en-GB"/>
             </w:rPr>
             <w:t xml:space="preserve"> } €</w:t>
+          </w:r>
+        </w:p>
+      </w:tc>
+      <w:tc>
+        <w:tcPr>
+          <w:tcW w:w="971" w:type="pct"/>
+        </w:tcPr>
+        <w:p>
+          <w:pPr>
+            <w:pStyle w:val="Piedepgina"/>
+            <w:rPr>
+              <w:sz w:val="20"/>
+              <w:szCs w:val="20"/>
+              <w:lang w:val="en-GB"/>
+            </w:rPr>
+          </w:pPr>
+          <w:r>
+            <w:rPr>
+              <w:sz w:val="20"/>
+              <w:szCs w:val="20"/>
+              <w:lang w:val="en-GB"/>
+            </w:rPr>
+            <w:t>{ d.</w:t>
+          </w:r>
+          <w:r>
+            <w:rPr>
+              <w:sz w:val="20"/>
+              <w:szCs w:val="20"/>
+              <w:lang w:val="en-GB"/>
+            </w:rPr>
+            <w:t>imports</w:t>
+          </w:r>
+          <w:r>
+            <w:rPr>
+              <w:sz w:val="20"/>
+              <w:szCs w:val="20"/>
+              <w:lang w:val="en-GB"/>
+            </w:rPr>
+            <w:t>[i</w:t>
+          </w:r>
+          <w:r>
+            <w:rPr>
+              <w:sz w:val="20"/>
+              <w:szCs w:val="20"/>
+              <w:lang w:val="en-GB"/>
+            </w:rPr>
+            <w:t>+1</w:t>
+          </w:r>
+          <w:r>
+            <w:rPr>
+              <w:sz w:val="20"/>
+              <w:szCs w:val="20"/>
+              <w:lang w:val="en-GB"/>
+            </w:rPr>
+            <w:t>].percentatge } %</w:t>
           </w:r>
         </w:p>
       </w:tc>
@@ -1351,29 +1435,20 @@
         <w:p>
           <w:pPr>
             <w:pStyle w:val="Piedepgina"/>
+            <w:jc w:val="right"/>
             <w:rPr>
               <w:sz w:val="20"/>
               <w:szCs w:val="20"/>
               <w:lang w:val="en-GB"/>
             </w:rPr>
           </w:pPr>
-          <w:proofErr w:type="gramStart"/>
-          <w:r>
-            <w:rPr>
-              <w:sz w:val="20"/>
-              <w:szCs w:val="20"/>
-              <w:lang w:val="en-GB"/>
-            </w:rPr>
-            <w:t>{ d</w:t>
-          </w:r>
-          <w:proofErr w:type="gramEnd"/>
-          <w:r>
-            <w:rPr>
-              <w:sz w:val="20"/>
-              <w:szCs w:val="20"/>
-              <w:lang w:val="en-GB"/>
-            </w:rPr>
-            <w:t>.</w:t>
+          <w:r>
+            <w:rPr>
+              <w:sz w:val="20"/>
+              <w:szCs w:val="20"/>
+              <w:lang w:val="en-GB"/>
+            </w:rPr>
+            <w:t>{ d.</w:t>
           </w:r>
           <w:r>
             <w:rPr>
@@ -1389,29 +1464,45 @@
               <w:szCs w:val="20"/>
               <w:lang w:val="en-GB"/>
             </w:rPr>
-            <w:t>[i</w:t>
-          </w:r>
-          <w:r>
-            <w:rPr>
-              <w:sz w:val="20"/>
-              <w:szCs w:val="20"/>
-              <w:lang w:val="en-GB"/>
-            </w:rPr>
-            <w:t>+1</w:t>
-          </w:r>
-          <w:r>
-            <w:rPr>
-              <w:sz w:val="20"/>
-              <w:szCs w:val="20"/>
-              <w:lang w:val="en-GB"/>
-            </w:rPr>
-            <w:t>].percentatge } %</w:t>
+            <w:t>[i+1].</w:t>
+          </w:r>
+          <w:r>
+            <w:rPr>
+              <w:sz w:val="20"/>
+              <w:szCs w:val="20"/>
+              <w:lang w:val="en-GB"/>
+            </w:rPr>
+            <w:t>tax</w:t>
+          </w:r>
+          <w:r>
+            <w:rPr>
+              <w:sz w:val="20"/>
+              <w:szCs w:val="20"/>
+              <w:lang w:val="en-GB"/>
+            </w:rPr>
+            <w:t>Amount</w:t>
+          </w:r>
+          <w:r>
+            <w:rPr>
+              <w:sz w:val="20"/>
+              <w:szCs w:val="20"/>
+              <w:lang w:val="en-GB"/>
+            </w:rPr>
+            <w:t>:formatN(2)</w:t>
+          </w:r>
+          <w:r>
+            <w:rPr>
+              <w:sz w:val="20"/>
+              <w:szCs w:val="20"/>
+              <w:lang w:val="en-GB"/>
+            </w:rPr>
+            <w:t xml:space="preserve"> } €</w:t>
           </w:r>
         </w:p>
       </w:tc>
       <w:tc>
         <w:tcPr>
-          <w:tcW w:w="1210" w:type="pct"/>
+          <w:tcW w:w="1333" w:type="pct"/>
         </w:tcPr>
         <w:p>
           <w:pPr>
@@ -1423,105 +1514,13 @@
               <w:lang w:val="en-GB"/>
             </w:rPr>
           </w:pPr>
-          <w:proofErr w:type="gramStart"/>
-          <w:r>
-            <w:rPr>
-              <w:sz w:val="20"/>
-              <w:szCs w:val="20"/>
-              <w:lang w:val="en-GB"/>
-            </w:rPr>
-            <w:t>{ d</w:t>
-          </w:r>
-          <w:proofErr w:type="gramEnd"/>
-          <w:r>
-            <w:rPr>
-              <w:sz w:val="20"/>
-              <w:szCs w:val="20"/>
-              <w:lang w:val="en-GB"/>
-            </w:rPr>
-            <w:t>.</w:t>
-          </w:r>
-          <w:r>
-            <w:rPr>
-              <w:sz w:val="20"/>
-              <w:szCs w:val="20"/>
-              <w:lang w:val="en-GB"/>
-            </w:rPr>
-            <w:t>imports</w:t>
-          </w:r>
-          <w:r>
-            <w:rPr>
-              <w:sz w:val="20"/>
-              <w:szCs w:val="20"/>
-              <w:lang w:val="en-GB"/>
-            </w:rPr>
-            <w:t>[i+1].</w:t>
-          </w:r>
-          <w:r>
-            <w:rPr>
-              <w:sz w:val="20"/>
-              <w:szCs w:val="20"/>
-              <w:lang w:val="en-GB"/>
-            </w:rPr>
-            <w:t>tax</w:t>
-          </w:r>
-          <w:r>
-            <w:rPr>
-              <w:sz w:val="20"/>
-              <w:szCs w:val="20"/>
-              <w:lang w:val="en-GB"/>
-            </w:rPr>
-            <w:t>Amount</w:t>
-          </w:r>
-          <w:r>
-            <w:rPr>
-              <w:sz w:val="20"/>
-              <w:szCs w:val="20"/>
-              <w:lang w:val="en-GB"/>
-            </w:rPr>
-            <w:t>:formatN(2)</w:t>
-          </w:r>
-          <w:r>
-            <w:rPr>
-              <w:sz w:val="20"/>
-              <w:szCs w:val="20"/>
-              <w:lang w:val="en-GB"/>
-            </w:rPr>
-            <w:t xml:space="preserve"> } €</w:t>
-          </w:r>
-        </w:p>
-      </w:tc>
-      <w:tc>
-        <w:tcPr>
-          <w:tcW w:w="1219" w:type="pct"/>
-        </w:tcPr>
-        <w:p>
-          <w:pPr>
-            <w:pStyle w:val="Piedepgina"/>
-            <w:jc w:val="right"/>
-            <w:rPr>
-              <w:sz w:val="20"/>
-              <w:szCs w:val="20"/>
-              <w:lang w:val="en-GB"/>
-            </w:rPr>
-          </w:pPr>
-          <w:proofErr w:type="gramStart"/>
-          <w:r>
-            <w:rPr>
-              <w:sz w:val="20"/>
-              <w:szCs w:val="20"/>
-              <w:lang w:val="en-GB"/>
-            </w:rPr>
-            <w:t>{ d</w:t>
-          </w:r>
-          <w:proofErr w:type="gramEnd"/>
-          <w:r>
-            <w:rPr>
-              <w:sz w:val="20"/>
-              <w:szCs w:val="20"/>
-              <w:lang w:val="en-GB"/>
-            </w:rPr>
-            <w:t>.</w:t>
+          <w:r>
+            <w:rPr>
+              <w:sz w:val="20"/>
+              <w:szCs w:val="20"/>
+              <w:lang w:val="en-GB"/>
+            </w:rPr>
+            <w:t>{ d.</w:t>
           </w:r>
           <w:r>
             <w:rPr>
@@ -1569,7 +1568,7 @@
     <w:tr>
       <w:tc>
         <w:tcPr>
-          <w:tcW w:w="3781" w:type="pct"/>
+          <w:tcW w:w="3667" w:type="pct"/>
           <w:gridSpan w:val="3"/>
         </w:tcPr>
         <w:p>
@@ -1585,7 +1584,7 @@
       </w:tc>
       <w:tc>
         <w:tcPr>
-          <w:tcW w:w="1219" w:type="pct"/>
+          <w:tcW w:w="1333" w:type="pct"/>
           <w:shd w:val="clear" w:color="auto" w:fill="D9E2F3"/>
         </w:tcPr>
         <w:p>
@@ -1598,7 +1597,6 @@
               <w:lang w:val="en-GB"/>
             </w:rPr>
           </w:pPr>
-          <w:proofErr w:type="gramStart"/>
           <w:r>
             <w:rPr>
               <w:b/>
@@ -1606,17 +1604,7 @@
               <w:sz w:val="20"/>
               <w:szCs w:val="20"/>
             </w:rPr>
-            <w:t>Total</w:t>
-          </w:r>
-          <w:proofErr w:type="gramEnd"/>
-          <w:r>
-            <w:rPr>
-              <w:b/>
-              <w:bCs/>
-              <w:sz w:val="20"/>
-              <w:szCs w:val="20"/>
-            </w:rPr>
-            <w:t xml:space="preserve"> Factura: { d.total</w:t>
+            <w:t>Total Factura: { d.total</w:t>
           </w:r>
           <w:r>
             <w:rPr>
@@ -1648,46 +1636,51 @@
         <w:tab w:val="clear" w:pos="8504"/>
         <w:tab w:val="left" w:pos="7980"/>
       </w:tabs>
+      <w:ind w:left="7980" w:hanging="7980"/>
+      <w:rPr>
+        <w:sz w:val="20"/>
+        <w:szCs w:val="20"/>
+      </w:rPr>
+    </w:pPr>
+    <w:r>
       <w:rPr>
         <w:b/>
         <w:bCs/>
-        <w:lang w:val="en-GB"/>
-      </w:rPr>
-    </w:pPr>
-  </w:p>
-  <w:p>
-    <w:pPr>
-      <w:pStyle w:val="Piedepgina"/>
-      <w:tabs>
-        <w:tab w:val="clear" w:pos="4252"/>
-        <w:tab w:val="clear" w:pos="8504"/>
-        <w:tab w:val="left" w:pos="7980"/>
-      </w:tabs>
-      <w:ind w:left="7980" w:hanging="7980"/>
-    </w:pPr>
-    <w:r>
-      <w:rPr>
-        <w:b/>
-        <w:bCs/>
+        <w:sz w:val="20"/>
+        <w:szCs w:val="20"/>
       </w:rPr>
       <w:t xml:space="preserve">Forma de pagament: </w:t>
     </w:r>
     <w:r>
+      <w:rPr>
+        <w:sz w:val="20"/>
+        <w:szCs w:val="20"/>
+      </w:rPr>
       <w:t>{d.paymentMethod.name}</w:t>
     </w:r>
   </w:p>
   <w:p>
     <w:pPr>
       <w:pStyle w:val="Piedepgina"/>
+      <w:rPr>
+        <w:sz w:val="20"/>
+        <w:szCs w:val="20"/>
+      </w:rPr>
     </w:pPr>
     <w:r>
       <w:rPr>
         <w:b/>
         <w:bCs/>
+        <w:sz w:val="20"/>
+        <w:szCs w:val="20"/>
       </w:rPr>
       <w:t xml:space="preserve">IBAN: </w:t>
     </w:r>
     <w:r>
+      <w:rPr>
+        <w:sz w:val="20"/>
+        <w:szCs w:val="20"/>
+      </w:rPr>
       <w:t>{d.customer.accountNumber}</w:t>
     </w:r>
   </w:p>
@@ -1695,8 +1688,8 @@
     <w:pPr>
       <w:pStyle w:val="Piedepgina"/>
       <w:rPr>
-        <w:sz w:val="20"/>
-        <w:szCs w:val="20"/>
+        <w:sz w:val="18"/>
+        <w:szCs w:val="18"/>
       </w:rPr>
     </w:pPr>
     <w:r>
@@ -1704,6 +1697,8 @@
         <w:b/>
         <w:bCs/>
         <w:noProof/>
+        <w:sz w:val="20"/>
+        <w:szCs w:val="20"/>
       </w:rPr>
       <w:drawing>
         <wp:anchor distT="0" distB="0" distL="114300" distR="114300" simplePos="0" relativeHeight="251661312" behindDoc="1" locked="0" layoutInCell="1" allowOverlap="1" wp14:anchorId="5DB8503E" wp14:editId="254663A5">
@@ -1766,22 +1761,36 @@
       <w:rPr>
         <w:b/>
         <w:bCs/>
+        <w:sz w:val="20"/>
+        <w:szCs w:val="20"/>
       </w:rPr>
       <w:t>Venciment</w:t>
     </w:r>
     <w:r>
+      <w:rPr>
+        <w:sz w:val="20"/>
+        <w:szCs w:val="20"/>
+      </w:rPr>
       <w:t xml:space="preserve"> </w:t>
     </w:r>
     <w:r>
+      <w:rPr>
+        <w:sz w:val="20"/>
+        <w:szCs w:val="20"/>
+      </w:rPr>
       <w:t>{ d.</w:t>
     </w:r>
     <w:r>
+      <w:rPr>
+        <w:sz w:val="20"/>
+        <w:szCs w:val="20"/>
+      </w:rPr>
       <w:t>dueDate</w:t>
     </w:r>
     <w:r>
       <w:rPr>
-        <w:sz w:val="20"/>
-        <w:szCs w:val="20"/>
+        <w:sz w:val="18"/>
+        <w:szCs w:val="18"/>
       </w:rPr>
       <w:t>:formatD(DD/MM/YYYY) }</w:t>
     </w:r>
@@ -1800,13 +1809,6 @@
         <w:sz w:val="24"/>
         <w:szCs w:val="24"/>
       </w:rPr>
-      <w:t xml:space="preserve">1 / </w:t>
-    </w:r>
-    <w:r>
-      <w:rPr>
-        <w:sz w:val="24"/>
-        <w:szCs w:val="24"/>
-      </w:rPr>
       <w:fldChar w:fldCharType="begin"/>
     </w:r>
     <w:r>
@@ -1814,7 +1816,7 @@
         <w:sz w:val="24"/>
         <w:szCs w:val="24"/>
       </w:rPr>
-      <w:instrText xml:space="preserve"> NUMPAGES   \* MERGEFORMAT </w:instrText>
+      <w:instrText xml:space="preserve"> PAGE  \* Arabic </w:instrText>
     </w:r>
     <w:r>
       <w:rPr>
@@ -1825,6 +1827,55 @@
     </w:r>
     <w:r>
       <w:rPr>
+        <w:sz w:val="24"/>
+        <w:szCs w:val="24"/>
+      </w:rPr>
+      <w:t>1</w:t>
+    </w:r>
+    <w:r>
+      <w:rPr>
+        <w:sz w:val="24"/>
+        <w:szCs w:val="24"/>
+      </w:rPr>
+      <w:fldChar w:fldCharType="end"/>
+    </w:r>
+    <w:r>
+      <w:rPr>
+        <w:sz w:val="24"/>
+        <w:szCs w:val="24"/>
+      </w:rPr>
+      <w:t xml:space="preserve"> /</w:t>
+    </w:r>
+    <w:r>
+      <w:rPr>
+        <w:sz w:val="24"/>
+        <w:szCs w:val="24"/>
+      </w:rPr>
+      <w:t xml:space="preserve"> </w:t>
+    </w:r>
+    <w:r>
+      <w:rPr>
+        <w:sz w:val="24"/>
+        <w:szCs w:val="24"/>
+      </w:rPr>
+      <w:fldChar w:fldCharType="begin"/>
+    </w:r>
+    <w:r>
+      <w:rPr>
+        <w:sz w:val="24"/>
+        <w:szCs w:val="24"/>
+      </w:rPr>
+      <w:instrText xml:space="preserve"> NUMPAGES  \* Arabic </w:instrText>
+    </w:r>
+    <w:r>
+      <w:rPr>
+        <w:sz w:val="24"/>
+        <w:szCs w:val="24"/>
+      </w:rPr>
+      <w:fldChar w:fldCharType="separate"/>
+    </w:r>
+    <w:r>
+      <w:rPr>
         <w:noProof/>
         <w:sz w:val="24"/>
         <w:szCs w:val="24"/>
@@ -1837,6 +1888,20 @@
         <w:szCs w:val="24"/>
       </w:rPr>
       <w:fldChar w:fldCharType="end"/>
+    </w:r>
+    <w:r>
+      <w:rPr>
+        <w:sz w:val="24"/>
+        <w:szCs w:val="24"/>
+      </w:rPr>
+      <w:t xml:space="preserve"> </w:t>
+    </w:r>
+    <w:r>
+      <w:rPr>
+        <w:sz w:val="24"/>
+        <w:szCs w:val="24"/>
+      </w:rPr>
+      <w:t xml:space="preserve"> </w:t>
     </w:r>
   </w:p>
 </w:ftr>
@@ -2302,7 +2367,6 @@
               <w:lang w:val="en-US"/>
             </w:rPr>
           </w:pPr>
-          <w:proofErr w:type="gramStart"/>
           <w:r>
             <w:rPr>
               <w:sz w:val="20"/>
@@ -2311,7 +2375,6 @@
             </w:rPr>
             <w:t>{ d.</w:t>
           </w:r>
-          <w:proofErr w:type="gramEnd"/>
           <w:r>
             <w:rPr>
               <w:sz w:val="20"/>
@@ -2523,150 +2586,66 @@
                         <w:b/>
                         <w:bCs/>
                       </w:rPr>
+                      <w:t>{ d.customer.taxName }</w:t>
+                    </w:r>
+                    <w:r>
+                      <w:br/>
+                      <w:t>{ d.customer.comercialName }</w:t>
+                    </w:r>
+                    <w:r>
+                      <w:br/>
+                    </w:r>
+                    <w:r>
                       <w:t xml:space="preserve">{ </w:t>
                     </w:r>
-                    <w:proofErr w:type="spellStart"/>
-                    <w:r>
-                      <w:rPr>
-                        <w:b/>
-                        <w:bCs/>
-                      </w:rPr>
-                      <w:t>d.customer.taxName</w:t>
-                    </w:r>
-                    <w:proofErr w:type="spellEnd"/>
-                    <w:r>
-                      <w:rPr>
-                        <w:b/>
-                        <w:bCs/>
-                      </w:rPr>
-                      <w:t xml:space="preserve"> }</w:t>
+                    <w:r>
+                      <w:t>d.customer.</w:t>
+                    </w:r>
+                    <w:r>
+                      <w:t>address[0].address }</w:t>
                     </w:r>
                     <w:r>
                       <w:br/>
+                    </w:r>
+                    <w:r>
                       <w:t xml:space="preserve">{ </w:t>
                     </w:r>
-                    <w:proofErr w:type="spellStart"/>
-                    <w:r>
-                      <w:t>d.customer.comercialName</w:t>
-                    </w:r>
-                    <w:proofErr w:type="spellEnd"/>
-                    <w:r>
-                      <w:t xml:space="preserve"> }</w:t>
+                    <w:r>
+                      <w:t>d.customer.</w:t>
+                    </w:r>
+                    <w:r>
+                      <w:t xml:space="preserve">address[0].postalCode } </w:t>
+                    </w:r>
+                    <w:r>
+                      <w:t xml:space="preserve">– </w:t>
+                    </w:r>
+                    <w:r>
+                      <w:t xml:space="preserve">{ </w:t>
+                    </w:r>
+                    <w:r>
+                      <w:t>d.customer.</w:t>
+                    </w:r>
+                    <w:r>
+                      <w:t xml:space="preserve">address[0].city } </w:t>
+                    </w:r>
+                    <w:r>
+                      <w:t>(</w:t>
+                    </w:r>
+                    <w:r>
+                      <w:t>{</w:t>
+                    </w:r>
+                    <w:r>
+                      <w:t>d.customer.</w:t>
+                    </w:r>
+                    <w:r>
+                      <w:t>address[0].region }</w:t>
+                    </w:r>
+                    <w:r>
+                      <w:t>)</w:t>
                     </w:r>
                     <w:r>
                       <w:br/>
-                    </w:r>
-                    <w:r>
-                      <w:t xml:space="preserve">{ </w:t>
-                    </w:r>
-                    <w:proofErr w:type="spellStart"/>
-                    <w:r>
-                      <w:t>d.customer.</w:t>
-                    </w:r>
-                    <w:r>
-                      <w:t>address</w:t>
-                    </w:r>
-                    <w:proofErr w:type="spellEnd"/>
-                    <w:r>
-                      <w:t>[0].</w:t>
-                    </w:r>
-                    <w:proofErr w:type="spellStart"/>
-                    <w:r>
-                      <w:t>address</w:t>
-                    </w:r>
-                    <w:proofErr w:type="spellEnd"/>
-                    <w:r>
-                      <w:t xml:space="preserve"> }</w:t>
-                    </w:r>
-                    <w:r>
-                      <w:br/>
-                    </w:r>
-                    <w:r>
-                      <w:t xml:space="preserve">{ </w:t>
-                    </w:r>
-                    <w:proofErr w:type="spellStart"/>
-                    <w:r>
-                      <w:t>d.customer.</w:t>
-                    </w:r>
-                    <w:r>
-                      <w:t>address</w:t>
-                    </w:r>
-                    <w:proofErr w:type="spellEnd"/>
-                    <w:r>
-                      <w:t>[0].</w:t>
-                    </w:r>
-                    <w:proofErr w:type="spellStart"/>
-                    <w:r>
-                      <w:t>postalCode</w:t>
-                    </w:r>
-                    <w:proofErr w:type="spellEnd"/>
-                    <w:r>
-                      <w:t xml:space="preserve"> } </w:t>
-                    </w:r>
-                    <w:r>
-                      <w:t xml:space="preserve">– </w:t>
-                    </w:r>
-                    <w:r>
-                      <w:t xml:space="preserve">{ </w:t>
-                    </w:r>
-                    <w:proofErr w:type="spellStart"/>
-                    <w:r>
-                      <w:t>d.customer.</w:t>
-                    </w:r>
-                    <w:r>
-                      <w:t>address</w:t>
-                    </w:r>
-                    <w:proofErr w:type="spellEnd"/>
-                    <w:r>
-                      <w:t>[0].</w:t>
-                    </w:r>
-                    <w:proofErr w:type="spellStart"/>
-                    <w:r>
-                      <w:t>city</w:t>
-                    </w:r>
-                    <w:proofErr w:type="spellEnd"/>
-                    <w:r>
-                      <w:t xml:space="preserve"> } </w:t>
-                    </w:r>
-                    <w:r>
-                      <w:t>(</w:t>
-                    </w:r>
-                    <w:r>
-                      <w:t>{</w:t>
-                    </w:r>
-                    <w:proofErr w:type="spellStart"/>
-                    <w:r>
-                      <w:t>d.customer.</w:t>
-                    </w:r>
-                    <w:r>
-                      <w:t>address</w:t>
-                    </w:r>
-                    <w:proofErr w:type="spellEnd"/>
-                    <w:r>
-                      <w:t>[0].</w:t>
-                    </w:r>
-                    <w:proofErr w:type="spellStart"/>
-                    <w:r>
-                      <w:t>region</w:t>
-                    </w:r>
-                    <w:proofErr w:type="spellEnd"/>
-                    <w:r>
-                      <w:t xml:space="preserve"> }</w:t>
-                    </w:r>
-                    <w:r>
-                      <w:t>)</w:t>
-                    </w:r>
-                    <w:r>
-                      <w:br/>
-                      <w:t>NIF: {</w:t>
-                    </w:r>
-                    <w:proofErr w:type="spellStart"/>
-                    <w:r>
-                      <w:t>d.customer.vatNumber</w:t>
-                    </w:r>
-                    <w:proofErr w:type="spellEnd"/>
-                    <w:r>
-                      <w:t>}</w:t>
+                      <w:t>NIF: {d.customer.vatNumber}</w:t>
                     </w:r>
                   </w:p>
                 </w:txbxContent>
@@ -2834,7 +2813,6 @@
                         <w:right w:val="single" w:sz="4" w:space="4" w:color="auto"/>
                       </w:pBdr>
                     </w:pPr>
-                    <w:proofErr w:type="spellStart"/>
                     <w:r>
                       <w:rPr>
                         <w:b/>
@@ -2842,79 +2820,25 @@
                         <w:sz w:val="24"/>
                         <w:szCs w:val="24"/>
                       </w:rPr>
-                      <w:t>Tècniques</w:t>
-                    </w:r>
-                    <w:proofErr w:type="spellEnd"/>
-                    <w:r>
-                      <w:rPr>
-                        <w:b/>
-                        <w:bCs/>
-                        <w:sz w:val="24"/>
-                        <w:szCs w:val="24"/>
-                      </w:rPr>
-                      <w:t xml:space="preserve"> de </w:t>
-                    </w:r>
-                    <w:proofErr w:type="spellStart"/>
-                    <w:r>
-                      <w:rPr>
-                        <w:b/>
-                        <w:bCs/>
-                        <w:sz w:val="24"/>
-                        <w:szCs w:val="24"/>
-                      </w:rPr>
-                      <w:t>Mecanització</w:t>
-                    </w:r>
-                    <w:proofErr w:type="spellEnd"/>
-                    <w:r>
-                      <w:rPr>
-                        <w:b/>
-                        <w:bCs/>
-                        <w:sz w:val="24"/>
-                        <w:szCs w:val="24"/>
-                      </w:rPr>
-                      <w:t xml:space="preserve"> del Ges S.L.</w:t>
+                      <w:t>Tècniques de Mecanització del Ges S.L.</w:t>
                     </w:r>
                     <w:r>
                       <w:br/>
                     </w:r>
                     <w:r>
-                      <w:t>{</w:t>
-                    </w:r>
-                    <w:proofErr w:type="spellStart"/>
-                    <w:r>
-                      <w:t>d.site.address</w:t>
-                    </w:r>
-                    <w:proofErr w:type="spellEnd"/>
-                    <w:r>
-                      <w:t xml:space="preserve"> }</w:t>
+                      <w:t>{d.site.address }</w:t>
                     </w:r>
                     <w:r>
                       <w:br/>
                     </w:r>
                     <w:r>
-                      <w:t>{</w:t>
-                    </w:r>
-                    <w:proofErr w:type="spellStart"/>
-                    <w:r>
-                      <w:t>d.site.postalCode</w:t>
-                    </w:r>
-                    <w:proofErr w:type="spellEnd"/>
-                    <w:r>
-                      <w:t xml:space="preserve"> } </w:t>
+                      <w:t xml:space="preserve">{d.site.postalCode } </w:t>
                     </w:r>
                     <w:r>
                       <w:t xml:space="preserve">– </w:t>
                     </w:r>
                     <w:r>
-                      <w:t xml:space="preserve">{ </w:t>
-                    </w:r>
-                    <w:proofErr w:type="spellStart"/>
-                    <w:r>
-                      <w:t>d.site.city</w:t>
-                    </w:r>
-                    <w:proofErr w:type="spellEnd"/>
-                    <w:r>
-                      <w:t xml:space="preserve"> }</w:t>
+                      <w:t>{ d.site.city }</w:t>
                     </w:r>
                     <w:r>
                       <w:t xml:space="preserve"> </w:t>
@@ -2923,15 +2847,7 @@
                       <w:t>(</w:t>
                     </w:r>
                     <w:r>
-                      <w:t>{</w:t>
-                    </w:r>
-                    <w:proofErr w:type="spellStart"/>
-                    <w:r>
-                      <w:t>d.site.region</w:t>
-                    </w:r>
-                    <w:proofErr w:type="spellEnd"/>
-                    <w:r>
-                      <w:t>}</w:t>
+                      <w:t>{d.site.region}</w:t>
                     </w:r>
                     <w:r>
                       <w:t>)</w:t>
@@ -2941,45 +2857,21 @@
                       <w:t xml:space="preserve">NIF: </w:t>
                     </w:r>
                     <w:r>
-                      <w:t xml:space="preserve">{ </w:t>
-                    </w:r>
-                    <w:proofErr w:type="spellStart"/>
-                    <w:r>
-                      <w:t>d.site.vatNumber</w:t>
-                    </w:r>
-                    <w:proofErr w:type="spellEnd"/>
-                    <w:r>
-                      <w:t xml:space="preserve"> }</w:t>
+                      <w:t>{ d.site.vatNumber }</w:t>
                     </w:r>
                     <w:r>
                       <w:br/>
                       <w:t xml:space="preserve">Tel: </w:t>
                     </w:r>
                     <w:r>
-                      <w:t xml:space="preserve">{ </w:t>
-                    </w:r>
-                    <w:proofErr w:type="spellStart"/>
-                    <w:r>
-                      <w:t>d.site.phoneNumber</w:t>
-                    </w:r>
-                    <w:proofErr w:type="spellEnd"/>
-                    <w:r>
-                      <w:t xml:space="preserve"> }</w:t>
+                      <w:t>{ d.site.phoneNumber }</w:t>
                     </w:r>
                     <w:r>
                       <w:br/>
                       <w:t xml:space="preserve">Email: </w:t>
                     </w:r>
                     <w:r>
-                      <w:t xml:space="preserve">{ </w:t>
-                    </w:r>
-                    <w:proofErr w:type="spellStart"/>
-                    <w:r>
-                      <w:t>d.site.email</w:t>
-                    </w:r>
-                    <w:proofErr w:type="spellEnd"/>
-                    <w:r>
-                      <w:t xml:space="preserve"> }</w:t>
+                      <w:t>{ d.site.email }</w:t>
                     </w:r>
                   </w:p>
                 </w:txbxContent>
@@ -3531,6 +3423,7 @@
     <w:name w:val="Pie de página Car"/>
     <w:basedOn w:val="Fuentedeprrafopredeter"/>
     <w:link w:val="Piedepgina"/>
+    <w:uiPriority w:val="99"/>
     <w:qFormat/>
   </w:style>
   <w:style w:type="character" w:styleId="Textodelmarcadordeposicin">
@@ -3618,6 +3511,7 @@
     <w:name w:val="footer"/>
     <w:basedOn w:val="Normal"/>
     <w:link w:val="PiedepginaCar"/>
+    <w:uiPriority w:val="99"/>
     <w:pPr>
       <w:tabs>
         <w:tab w:val="center" w:pos="4252"/>

</xml_diff>

<commit_message>
fixed: width on details
</commit_message>
<xml_diff>
--- a/templates/SalesInvoice.docx
+++ b/templates/SalesInvoice.docx
@@ -31,6 +31,7 @@
                 <w:lang w:val="en-GB"/>
               </w:rPr>
             </w:pPr>
+            <w:proofErr w:type="gramStart"/>
             <w:r>
               <w:rPr>
                 <w:b/>
@@ -39,13 +40,23 @@
               </w:rPr>
               <w:t xml:space="preserve">{ </w:t>
             </w:r>
+            <w:proofErr w:type="spellStart"/>
             <w:r>
               <w:rPr>
                 <w:b/>
                 <w:bCs/>
                 <w:lang w:val="en-GB"/>
               </w:rPr>
-              <w:t>d.</w:t>
+              <w:t>d</w:t>
+            </w:r>
+            <w:proofErr w:type="gramEnd"/>
+            <w:r>
+              <w:rPr>
+                <w:b/>
+                <w:bCs/>
+                <w:lang w:val="en-GB"/>
+              </w:rPr>
+              <w:t>.</w:t>
             </w:r>
             <w:r>
               <w:rPr>
@@ -53,15 +64,34 @@
                 <w:bCs/>
                 <w:lang w:val="en-GB"/>
               </w:rPr>
-              <w:t>deliveryNotes[</w:t>
+              <w:t>deliveryNotes</w:t>
             </w:r>
+            <w:proofErr w:type="spellEnd"/>
             <w:r>
               <w:rPr>
                 <w:b/>
                 <w:bCs/>
                 <w:lang w:val="en-GB"/>
               </w:rPr>
-              <w:t>i].</w:t>
+              <w:t>[</w:t>
+            </w:r>
+            <w:proofErr w:type="spellStart"/>
+            <w:r>
+              <w:rPr>
+                <w:b/>
+                <w:bCs/>
+                <w:lang w:val="en-GB"/>
+              </w:rPr>
+              <w:t>i</w:t>
+            </w:r>
+            <w:proofErr w:type="spellEnd"/>
+            <w:r>
+              <w:rPr>
+                <w:b/>
+                <w:bCs/>
+                <w:lang w:val="en-GB"/>
+              </w:rPr>
+              <w:t>].</w:t>
             </w:r>
             <w:r>
               <w:rPr>
@@ -97,7 +127,7 @@
           </w:tcPr>
           <w:tbl>
             <w:tblPr>
-              <w:tblW w:w="0" w:type="auto"/>
+              <w:tblW w:w="10517" w:type="dxa"/>
               <w:tblBorders>
                 <w:insideH w:val="single" w:sz="4" w:space="0" w:color="000000"/>
                 <w:insideV w:val="single" w:sz="4" w:space="0" w:color="000000"/>
@@ -106,11 +136,10 @@
               <w:tblLook w:val="0000" w:firstRow="0" w:lastRow="0" w:firstColumn="0" w:lastColumn="0" w:noHBand="0" w:noVBand="0"/>
             </w:tblPr>
             <w:tblGrid>
-              <w:gridCol w:w="1440"/>
-              <w:gridCol w:w="6520"/>
+              <w:gridCol w:w="1276"/>
+              <w:gridCol w:w="6689"/>
               <w:gridCol w:w="1276"/>
               <w:gridCol w:w="1276"/>
-              <w:gridCol w:w="1628"/>
             </w:tblGrid>
             <w:tr>
               <w:trPr>
@@ -118,7 +147,7 @@
               </w:trPr>
               <w:tc>
                 <w:tcPr>
-                  <w:tcW w:w="1440" w:type="dxa"/>
+                  <w:tcW w:w="1276" w:type="dxa"/>
                   <w:shd w:val="clear" w:color="auto" w:fill="EBF0F9"/>
                   <w:vAlign w:val="center"/>
                 </w:tcPr>
@@ -132,6 +161,7 @@
                       <w:szCs w:val="20"/>
                     </w:rPr>
                   </w:pPr>
+                  <w:proofErr w:type="spellStart"/>
                   <w:r>
                     <w:rPr>
                       <w:b/>
@@ -141,11 +171,12 @@
                     </w:rPr>
                     <w:t>Quantitat</w:t>
                   </w:r>
+                  <w:proofErr w:type="spellEnd"/>
                 </w:p>
               </w:tc>
               <w:tc>
                 <w:tcPr>
-                  <w:tcW w:w="6520" w:type="dxa"/>
+                  <w:tcW w:w="6689" w:type="dxa"/>
                   <w:shd w:val="clear" w:color="auto" w:fill="EBF0F9"/>
                   <w:vAlign w:val="center"/>
                 </w:tcPr>
@@ -159,6 +190,7 @@
                       <w:szCs w:val="20"/>
                     </w:rPr>
                   </w:pPr>
+                  <w:proofErr w:type="spellStart"/>
                   <w:r>
                     <w:rPr>
                       <w:b/>
@@ -168,6 +200,7 @@
                     </w:rPr>
                     <w:t>Descripció</w:t>
                   </w:r>
+                  <w:proofErr w:type="spellEnd"/>
                 </w:p>
               </w:tc>
               <w:tc>
@@ -193,14 +226,24 @@
                       <w:sz w:val="20"/>
                       <w:szCs w:val="20"/>
                     </w:rPr>
-                    <w:t>Preu unitari</w:t>
-                  </w:r>
+                    <w:t xml:space="preserve">Preu </w:t>
+                  </w:r>
+                  <w:proofErr w:type="spellStart"/>
+                  <w:r>
+                    <w:rPr>
+                      <w:b/>
+                      <w:bCs/>
+                      <w:sz w:val="20"/>
+                      <w:szCs w:val="20"/>
+                    </w:rPr>
+                    <w:t>unitari</w:t>
+                  </w:r>
+                  <w:proofErr w:type="spellEnd"/>
                 </w:p>
               </w:tc>
               <w:tc>
                 <w:tcPr>
-                  <w:tcW w:w="2904" w:type="dxa"/>
-                  <w:gridSpan w:val="2"/>
+                  <w:tcW w:w="1276" w:type="dxa"/>
                   <w:shd w:val="clear" w:color="auto" w:fill="EBF0F9"/>
                   <w:vAlign w:val="center"/>
                 </w:tcPr>
@@ -214,6 +257,7 @@
                       <w:szCs w:val="20"/>
                     </w:rPr>
                   </w:pPr>
+                  <w:proofErr w:type="spellStart"/>
                   <w:r>
                     <w:rPr>
                       <w:b/>
@@ -223,18 +267,17 @@
                     </w:rPr>
                     <w:t>Import</w:t>
                   </w:r>
+                  <w:proofErr w:type="spellEnd"/>
                 </w:p>
               </w:tc>
             </w:tr>
             <w:tr>
               <w:trPr>
-                <w:gridAfter w:val="1"/>
-                <w:wAfter w:w="1628" w:type="dxa"/>
                 <w:trHeight w:val="425"/>
               </w:trPr>
               <w:tc>
                 <w:tcPr>
-                  <w:tcW w:w="1440" w:type="dxa"/>
+                  <w:tcW w:w="1276" w:type="dxa"/>
                   <w:vAlign w:val="center"/>
                 </w:tcPr>
                 <w:p>
@@ -246,29 +289,85 @@
                       <w:lang w:val="en-US"/>
                     </w:rPr>
                   </w:pPr>
-                  <w:r>
-                    <w:rPr>
-                      <w:sz w:val="20"/>
-                      <w:szCs w:val="20"/>
-                      <w:lang w:val="en-GB"/>
-                    </w:rPr>
-                    <w:t>{ d.</w:t>
-                  </w:r>
-                  <w:r>
-                    <w:rPr>
-                      <w:sz w:val="20"/>
-                      <w:szCs w:val="20"/>
-                      <w:lang w:val="en-GB"/>
-                    </w:rPr>
-                    <w:t>deliveryNotes[</w:t>
-                  </w:r>
-                  <w:r>
-                    <w:rPr>
-                      <w:sz w:val="20"/>
-                      <w:szCs w:val="20"/>
-                      <w:lang w:val="en-GB"/>
-                    </w:rPr>
-                    <w:t>i].details[i].quantity }</w:t>
+                  <w:proofErr w:type="gramStart"/>
+                  <w:r>
+                    <w:rPr>
+                      <w:sz w:val="20"/>
+                      <w:szCs w:val="20"/>
+                      <w:lang w:val="en-GB"/>
+                    </w:rPr>
+                    <w:t xml:space="preserve">{ </w:t>
+                  </w:r>
+                  <w:proofErr w:type="spellStart"/>
+                  <w:r>
+                    <w:rPr>
+                      <w:sz w:val="20"/>
+                      <w:szCs w:val="20"/>
+                      <w:lang w:val="en-GB"/>
+                    </w:rPr>
+                    <w:t>d</w:t>
+                  </w:r>
+                  <w:proofErr w:type="gramEnd"/>
+                  <w:r>
+                    <w:rPr>
+                      <w:sz w:val="20"/>
+                      <w:szCs w:val="20"/>
+                      <w:lang w:val="en-GB"/>
+                    </w:rPr>
+                    <w:t>.</w:t>
+                  </w:r>
+                  <w:r>
+                    <w:rPr>
+                      <w:sz w:val="20"/>
+                      <w:szCs w:val="20"/>
+                      <w:lang w:val="en-GB"/>
+                    </w:rPr>
+                    <w:t>deliveryNotes</w:t>
+                  </w:r>
+                  <w:proofErr w:type="spellEnd"/>
+                  <w:r>
+                    <w:rPr>
+                      <w:sz w:val="20"/>
+                      <w:szCs w:val="20"/>
+                      <w:lang w:val="en-GB"/>
+                    </w:rPr>
+                    <w:t>[</w:t>
+                  </w:r>
+                  <w:proofErr w:type="spellStart"/>
+                  <w:r>
+                    <w:rPr>
+                      <w:sz w:val="20"/>
+                      <w:szCs w:val="20"/>
+                      <w:lang w:val="en-GB"/>
+                    </w:rPr>
+                    <w:t>i</w:t>
+                  </w:r>
+                  <w:proofErr w:type="spellEnd"/>
+                  <w:r>
+                    <w:rPr>
+                      <w:sz w:val="20"/>
+                      <w:szCs w:val="20"/>
+                      <w:lang w:val="en-GB"/>
+                    </w:rPr>
+                    <w:t>].details[</w:t>
+                  </w:r>
+                  <w:proofErr w:type="spellStart"/>
+                  <w:r>
+                    <w:rPr>
+                      <w:sz w:val="20"/>
+                      <w:szCs w:val="20"/>
+                      <w:lang w:val="en-GB"/>
+                    </w:rPr>
+                    <w:t>i</w:t>
+                  </w:r>
+                  <w:proofErr w:type="spellEnd"/>
+                  <w:r>
+                    <w:rPr>
+                      <w:sz w:val="20"/>
+                      <w:szCs w:val="20"/>
+                      <w:lang w:val="en-GB"/>
+                    </w:rPr>
+                    <w:t>].quantity }</w:t>
                   </w:r>
                   <w:r>
                     <w:rPr>
@@ -282,7 +381,7 @@
               </w:tc>
               <w:tc>
                 <w:tcPr>
-                  <w:tcW w:w="6520" w:type="dxa"/>
+                  <w:tcW w:w="6689" w:type="dxa"/>
                   <w:vAlign w:val="center"/>
                 </w:tcPr>
                 <w:p>
@@ -294,29 +393,85 @@
                       <w:lang w:val="en-GB"/>
                     </w:rPr>
                   </w:pPr>
-                  <w:r>
-                    <w:rPr>
-                      <w:sz w:val="20"/>
-                      <w:szCs w:val="20"/>
-                      <w:lang w:val="en-GB"/>
-                    </w:rPr>
-                    <w:t>{ d.</w:t>
-                  </w:r>
-                  <w:r>
-                    <w:rPr>
-                      <w:sz w:val="20"/>
-                      <w:szCs w:val="20"/>
-                      <w:lang w:val="en-GB"/>
-                    </w:rPr>
-                    <w:t>deliveryNotes[</w:t>
-                  </w:r>
-                  <w:r>
-                    <w:rPr>
-                      <w:sz w:val="20"/>
-                      <w:szCs w:val="20"/>
-                      <w:lang w:val="en-GB"/>
-                    </w:rPr>
-                    <w:t>i].details[i].description }</w:t>
+                  <w:proofErr w:type="gramStart"/>
+                  <w:r>
+                    <w:rPr>
+                      <w:sz w:val="20"/>
+                      <w:szCs w:val="20"/>
+                      <w:lang w:val="en-GB"/>
+                    </w:rPr>
+                    <w:t xml:space="preserve">{ </w:t>
+                  </w:r>
+                  <w:proofErr w:type="spellStart"/>
+                  <w:r>
+                    <w:rPr>
+                      <w:sz w:val="20"/>
+                      <w:szCs w:val="20"/>
+                      <w:lang w:val="en-GB"/>
+                    </w:rPr>
+                    <w:t>d</w:t>
+                  </w:r>
+                  <w:proofErr w:type="gramEnd"/>
+                  <w:r>
+                    <w:rPr>
+                      <w:sz w:val="20"/>
+                      <w:szCs w:val="20"/>
+                      <w:lang w:val="en-GB"/>
+                    </w:rPr>
+                    <w:t>.</w:t>
+                  </w:r>
+                  <w:r>
+                    <w:rPr>
+                      <w:sz w:val="20"/>
+                      <w:szCs w:val="20"/>
+                      <w:lang w:val="en-GB"/>
+                    </w:rPr>
+                    <w:t>deliveryNotes</w:t>
+                  </w:r>
+                  <w:proofErr w:type="spellEnd"/>
+                  <w:r>
+                    <w:rPr>
+                      <w:sz w:val="20"/>
+                      <w:szCs w:val="20"/>
+                      <w:lang w:val="en-GB"/>
+                    </w:rPr>
+                    <w:t>[</w:t>
+                  </w:r>
+                  <w:proofErr w:type="spellStart"/>
+                  <w:r>
+                    <w:rPr>
+                      <w:sz w:val="20"/>
+                      <w:szCs w:val="20"/>
+                      <w:lang w:val="en-GB"/>
+                    </w:rPr>
+                    <w:t>i</w:t>
+                  </w:r>
+                  <w:proofErr w:type="spellEnd"/>
+                  <w:r>
+                    <w:rPr>
+                      <w:sz w:val="20"/>
+                      <w:szCs w:val="20"/>
+                      <w:lang w:val="en-GB"/>
+                    </w:rPr>
+                    <w:t>].details[</w:t>
+                  </w:r>
+                  <w:proofErr w:type="spellStart"/>
+                  <w:r>
+                    <w:rPr>
+                      <w:sz w:val="20"/>
+                      <w:szCs w:val="20"/>
+                      <w:lang w:val="en-GB"/>
+                    </w:rPr>
+                    <w:t>i</w:t>
+                  </w:r>
+                  <w:proofErr w:type="spellEnd"/>
+                  <w:r>
+                    <w:rPr>
+                      <w:sz w:val="20"/>
+                      <w:szCs w:val="20"/>
+                      <w:lang w:val="en-GB"/>
+                    </w:rPr>
+                    <w:t>].description }</w:t>
                   </w:r>
                 </w:p>
               </w:tc>
@@ -335,29 +490,103 @@
                       <w:lang w:val="en-US"/>
                     </w:rPr>
                   </w:pPr>
-                  <w:r>
-                    <w:rPr>
-                      <w:sz w:val="20"/>
-                      <w:szCs w:val="20"/>
-                      <w:lang w:val="en-GB"/>
-                    </w:rPr>
-                    <w:t>{ d.</w:t>
-                  </w:r>
-                  <w:r>
-                    <w:rPr>
-                      <w:sz w:val="20"/>
-                      <w:szCs w:val="20"/>
-                      <w:lang w:val="en-GB"/>
-                    </w:rPr>
-                    <w:t>deliveryNotes[</w:t>
-                  </w:r>
-                  <w:r>
-                    <w:rPr>
-                      <w:sz w:val="20"/>
-                      <w:szCs w:val="20"/>
-                      <w:lang w:val="en-GB"/>
-                    </w:rPr>
-                    <w:t xml:space="preserve">i].details[i].unitPrice:formatN(2) </w:t>
+                  <w:proofErr w:type="gramStart"/>
+                  <w:r>
+                    <w:rPr>
+                      <w:sz w:val="20"/>
+                      <w:szCs w:val="20"/>
+                      <w:lang w:val="en-GB"/>
+                    </w:rPr>
+                    <w:t xml:space="preserve">{ </w:t>
+                  </w:r>
+                  <w:proofErr w:type="spellStart"/>
+                  <w:r>
+                    <w:rPr>
+                      <w:sz w:val="20"/>
+                      <w:szCs w:val="20"/>
+                      <w:lang w:val="en-GB"/>
+                    </w:rPr>
+                    <w:t>d</w:t>
+                  </w:r>
+                  <w:proofErr w:type="gramEnd"/>
+                  <w:r>
+                    <w:rPr>
+                      <w:sz w:val="20"/>
+                      <w:szCs w:val="20"/>
+                      <w:lang w:val="en-GB"/>
+                    </w:rPr>
+                    <w:t>.</w:t>
+                  </w:r>
+                  <w:r>
+                    <w:rPr>
+                      <w:sz w:val="20"/>
+                      <w:szCs w:val="20"/>
+                      <w:lang w:val="en-GB"/>
+                    </w:rPr>
+                    <w:t>deliveryNotes</w:t>
+                  </w:r>
+                  <w:proofErr w:type="spellEnd"/>
+                  <w:r>
+                    <w:rPr>
+                      <w:sz w:val="20"/>
+                      <w:szCs w:val="20"/>
+                      <w:lang w:val="en-GB"/>
+                    </w:rPr>
+                    <w:t>[</w:t>
+                  </w:r>
+                  <w:proofErr w:type="spellStart"/>
+                  <w:r>
+                    <w:rPr>
+                      <w:sz w:val="20"/>
+                      <w:szCs w:val="20"/>
+                      <w:lang w:val="en-GB"/>
+                    </w:rPr>
+                    <w:t>i</w:t>
+                  </w:r>
+                  <w:proofErr w:type="spellEnd"/>
+                  <w:r>
+                    <w:rPr>
+                      <w:sz w:val="20"/>
+                      <w:szCs w:val="20"/>
+                      <w:lang w:val="en-GB"/>
+                    </w:rPr>
+                    <w:t>].details[</w:t>
+                  </w:r>
+                  <w:proofErr w:type="spellStart"/>
+                  <w:r>
+                    <w:rPr>
+                      <w:sz w:val="20"/>
+                      <w:szCs w:val="20"/>
+                      <w:lang w:val="en-GB"/>
+                    </w:rPr>
+                    <w:t>i</w:t>
+                  </w:r>
+                  <w:proofErr w:type="spellEnd"/>
+                  <w:r>
+                    <w:rPr>
+                      <w:sz w:val="20"/>
+                      <w:szCs w:val="20"/>
+                      <w:lang w:val="en-GB"/>
+                    </w:rPr>
+                    <w:t>].</w:t>
+                  </w:r>
+                  <w:proofErr w:type="spellStart"/>
+                  <w:r>
+                    <w:rPr>
+                      <w:sz w:val="20"/>
+                      <w:szCs w:val="20"/>
+                      <w:lang w:val="en-GB"/>
+                    </w:rPr>
+                    <w:t>unitPrice:formatN</w:t>
+                  </w:r>
+                  <w:proofErr w:type="spellEnd"/>
+                  <w:r>
+                    <w:rPr>
+                      <w:sz w:val="20"/>
+                      <w:szCs w:val="20"/>
+                      <w:lang w:val="en-GB"/>
+                    </w:rPr>
+                    <w:t xml:space="preserve">(2) </w:t>
                   </w:r>
                   <w:r>
                     <w:rPr>
@@ -384,6 +613,7 @@
                       <w:lang w:val="en-US"/>
                     </w:rPr>
                   </w:pPr>
+                  <w:proofErr w:type="gramStart"/>
                   <w:r>
                     <w:rPr>
                       <w:sz w:val="20"/>
@@ -392,29 +622,94 @@
                     </w:rPr>
                     <w:t xml:space="preserve">{ </w:t>
                   </w:r>
-                  <w:r>
-                    <w:rPr>
-                      <w:sz w:val="20"/>
-                      <w:szCs w:val="20"/>
-                      <w:lang w:val="en-GB"/>
-                    </w:rPr>
-                    <w:t>d.</w:t>
-                  </w:r>
-                  <w:r>
-                    <w:rPr>
-                      <w:sz w:val="20"/>
-                      <w:szCs w:val="20"/>
-                      <w:lang w:val="en-GB"/>
-                    </w:rPr>
-                    <w:t>deliveryNotes[</w:t>
-                  </w:r>
-                  <w:r>
-                    <w:rPr>
-                      <w:sz w:val="20"/>
-                      <w:szCs w:val="20"/>
-                      <w:lang w:val="en-GB"/>
-                    </w:rPr>
-                    <w:t xml:space="preserve">i].details[i].amount:formatN(2) </w:t>
+                  <w:proofErr w:type="spellStart"/>
+                  <w:r>
+                    <w:rPr>
+                      <w:sz w:val="20"/>
+                      <w:szCs w:val="20"/>
+                      <w:lang w:val="en-GB"/>
+                    </w:rPr>
+                    <w:t>d</w:t>
+                  </w:r>
+                  <w:proofErr w:type="gramEnd"/>
+                  <w:r>
+                    <w:rPr>
+                      <w:sz w:val="20"/>
+                      <w:szCs w:val="20"/>
+                      <w:lang w:val="en-GB"/>
+                    </w:rPr>
+                    <w:t>.</w:t>
+                  </w:r>
+                  <w:r>
+                    <w:rPr>
+                      <w:sz w:val="20"/>
+                      <w:szCs w:val="20"/>
+                      <w:lang w:val="en-GB"/>
+                    </w:rPr>
+                    <w:t>deliveryNotes</w:t>
+                  </w:r>
+                  <w:proofErr w:type="spellEnd"/>
+                  <w:r>
+                    <w:rPr>
+                      <w:sz w:val="20"/>
+                      <w:szCs w:val="20"/>
+                      <w:lang w:val="en-GB"/>
+                    </w:rPr>
+                    <w:t>[</w:t>
+                  </w:r>
+                  <w:proofErr w:type="spellStart"/>
+                  <w:r>
+                    <w:rPr>
+                      <w:sz w:val="20"/>
+                      <w:szCs w:val="20"/>
+                      <w:lang w:val="en-GB"/>
+                    </w:rPr>
+                    <w:t>i</w:t>
+                  </w:r>
+                  <w:proofErr w:type="spellEnd"/>
+                  <w:r>
+                    <w:rPr>
+                      <w:sz w:val="20"/>
+                      <w:szCs w:val="20"/>
+                      <w:lang w:val="en-GB"/>
+                    </w:rPr>
+                    <w:t>].details[</w:t>
+                  </w:r>
+                  <w:proofErr w:type="spellStart"/>
+                  <w:r>
+                    <w:rPr>
+                      <w:sz w:val="20"/>
+                      <w:szCs w:val="20"/>
+                      <w:lang w:val="en-GB"/>
+                    </w:rPr>
+                    <w:t>i</w:t>
+                  </w:r>
+                  <w:proofErr w:type="spellEnd"/>
+                  <w:r>
+                    <w:rPr>
+                      <w:sz w:val="20"/>
+                      <w:szCs w:val="20"/>
+                      <w:lang w:val="en-GB"/>
+                    </w:rPr>
+                    <w:t>].</w:t>
+                  </w:r>
+                  <w:proofErr w:type="spellStart"/>
+                  <w:r>
+                    <w:rPr>
+                      <w:sz w:val="20"/>
+                      <w:szCs w:val="20"/>
+                      <w:lang w:val="en-GB"/>
+                    </w:rPr>
+                    <w:t>amount:formatN</w:t>
+                  </w:r>
+                  <w:proofErr w:type="spellEnd"/>
+                  <w:r>
+                    <w:rPr>
+                      <w:sz w:val="20"/>
+                      <w:szCs w:val="20"/>
+                      <w:lang w:val="en-GB"/>
+                    </w:rPr>
+                    <w:t xml:space="preserve">(2) </w:t>
                   </w:r>
                   <w:r>
                     <w:rPr>
@@ -429,13 +724,11 @@
             </w:tr>
             <w:tr>
               <w:trPr>
-                <w:gridAfter w:val="1"/>
-                <w:wAfter w:w="1628" w:type="dxa"/>
                 <w:trHeight w:val="425"/>
               </w:trPr>
               <w:tc>
                 <w:tcPr>
-                  <w:tcW w:w="1440" w:type="dxa"/>
+                  <w:tcW w:w="1276" w:type="dxa"/>
                   <w:vAlign w:val="center"/>
                 </w:tcPr>
                 <w:p>
@@ -447,35 +740,73 @@
                       <w:lang w:val="en-GB"/>
                     </w:rPr>
                   </w:pPr>
-                  <w:r>
-                    <w:rPr>
-                      <w:sz w:val="20"/>
-                      <w:szCs w:val="20"/>
-                      <w:lang w:val="en-GB"/>
-                    </w:rPr>
-                    <w:t>{ d.</w:t>
-                  </w:r>
-                  <w:r>
-                    <w:rPr>
-                      <w:sz w:val="20"/>
-                      <w:szCs w:val="20"/>
-                      <w:lang w:val="en-GB"/>
-                    </w:rPr>
-                    <w:t>deliveryNotes[</w:t>
-                  </w:r>
-                  <w:r>
-                    <w:rPr>
-                      <w:sz w:val="20"/>
-                      <w:szCs w:val="20"/>
-                      <w:lang w:val="en-GB"/>
-                    </w:rPr>
-                    <w:t>i].details[i+1].quantity }</w:t>
+                  <w:proofErr w:type="gramStart"/>
+                  <w:r>
+                    <w:rPr>
+                      <w:sz w:val="20"/>
+                      <w:szCs w:val="20"/>
+                      <w:lang w:val="en-GB"/>
+                    </w:rPr>
+                    <w:t xml:space="preserve">{ </w:t>
+                  </w:r>
+                  <w:proofErr w:type="spellStart"/>
+                  <w:r>
+                    <w:rPr>
+                      <w:sz w:val="20"/>
+                      <w:szCs w:val="20"/>
+                      <w:lang w:val="en-GB"/>
+                    </w:rPr>
+                    <w:t>d</w:t>
+                  </w:r>
+                  <w:proofErr w:type="gramEnd"/>
+                  <w:r>
+                    <w:rPr>
+                      <w:sz w:val="20"/>
+                      <w:szCs w:val="20"/>
+                      <w:lang w:val="en-GB"/>
+                    </w:rPr>
+                    <w:t>.</w:t>
+                  </w:r>
+                  <w:r>
+                    <w:rPr>
+                      <w:sz w:val="20"/>
+                      <w:szCs w:val="20"/>
+                      <w:lang w:val="en-GB"/>
+                    </w:rPr>
+                    <w:t>deliveryNotes</w:t>
+                  </w:r>
+                  <w:proofErr w:type="spellEnd"/>
+                  <w:r>
+                    <w:rPr>
+                      <w:sz w:val="20"/>
+                      <w:szCs w:val="20"/>
+                      <w:lang w:val="en-GB"/>
+                    </w:rPr>
+                    <w:t>[</w:t>
+                  </w:r>
+                  <w:proofErr w:type="spellStart"/>
+                  <w:r>
+                    <w:rPr>
+                      <w:sz w:val="20"/>
+                      <w:szCs w:val="20"/>
+                      <w:lang w:val="en-GB"/>
+                    </w:rPr>
+                    <w:t>i</w:t>
+                  </w:r>
+                  <w:proofErr w:type="spellEnd"/>
+                  <w:r>
+                    <w:rPr>
+                      <w:sz w:val="20"/>
+                      <w:szCs w:val="20"/>
+                      <w:lang w:val="en-GB"/>
+                    </w:rPr>
+                    <w:t>].details[i+1].quantity }</w:t>
                   </w:r>
                 </w:p>
               </w:tc>
               <w:tc>
                 <w:tcPr>
-                  <w:tcW w:w="6520" w:type="dxa"/>
+                  <w:tcW w:w="6689" w:type="dxa"/>
                   <w:vAlign w:val="center"/>
                 </w:tcPr>
                 <w:p>
@@ -487,29 +818,67 @@
                       <w:lang w:val="en-GB"/>
                     </w:rPr>
                   </w:pPr>
-                  <w:r>
-                    <w:rPr>
-                      <w:sz w:val="20"/>
-                      <w:szCs w:val="20"/>
-                      <w:lang w:val="en-GB"/>
-                    </w:rPr>
-                    <w:t>{ d.</w:t>
-                  </w:r>
-                  <w:r>
-                    <w:rPr>
-                      <w:sz w:val="20"/>
-                      <w:szCs w:val="20"/>
-                      <w:lang w:val="en-GB"/>
-                    </w:rPr>
-                    <w:t>deliveryNotes[</w:t>
-                  </w:r>
-                  <w:r>
-                    <w:rPr>
-                      <w:sz w:val="20"/>
-                      <w:szCs w:val="20"/>
-                      <w:lang w:val="en-GB"/>
-                    </w:rPr>
-                    <w:t>i].details[i+1].description }</w:t>
+                  <w:proofErr w:type="gramStart"/>
+                  <w:r>
+                    <w:rPr>
+                      <w:sz w:val="20"/>
+                      <w:szCs w:val="20"/>
+                      <w:lang w:val="en-GB"/>
+                    </w:rPr>
+                    <w:t xml:space="preserve">{ </w:t>
+                  </w:r>
+                  <w:proofErr w:type="spellStart"/>
+                  <w:r>
+                    <w:rPr>
+                      <w:sz w:val="20"/>
+                      <w:szCs w:val="20"/>
+                      <w:lang w:val="en-GB"/>
+                    </w:rPr>
+                    <w:t>d</w:t>
+                  </w:r>
+                  <w:proofErr w:type="gramEnd"/>
+                  <w:r>
+                    <w:rPr>
+                      <w:sz w:val="20"/>
+                      <w:szCs w:val="20"/>
+                      <w:lang w:val="en-GB"/>
+                    </w:rPr>
+                    <w:t>.</w:t>
+                  </w:r>
+                  <w:r>
+                    <w:rPr>
+                      <w:sz w:val="20"/>
+                      <w:szCs w:val="20"/>
+                      <w:lang w:val="en-GB"/>
+                    </w:rPr>
+                    <w:t>deliveryNotes</w:t>
+                  </w:r>
+                  <w:proofErr w:type="spellEnd"/>
+                  <w:r>
+                    <w:rPr>
+                      <w:sz w:val="20"/>
+                      <w:szCs w:val="20"/>
+                      <w:lang w:val="en-GB"/>
+                    </w:rPr>
+                    <w:t>[</w:t>
+                  </w:r>
+                  <w:proofErr w:type="spellStart"/>
+                  <w:r>
+                    <w:rPr>
+                      <w:sz w:val="20"/>
+                      <w:szCs w:val="20"/>
+                      <w:lang w:val="en-GB"/>
+                    </w:rPr>
+                    <w:t>i</w:t>
+                  </w:r>
+                  <w:proofErr w:type="spellEnd"/>
+                  <w:r>
+                    <w:rPr>
+                      <w:sz w:val="20"/>
+                      <w:szCs w:val="20"/>
+                      <w:lang w:val="en-GB"/>
+                    </w:rPr>
+                    <w:t>].details[i+1].description }</w:t>
                   </w:r>
                 </w:p>
               </w:tc>
@@ -528,6 +897,7 @@
                       <w:lang w:val="en-US"/>
                     </w:rPr>
                   </w:pPr>
+                  <w:proofErr w:type="gramStart"/>
                   <w:r>
                     <w:rPr>
                       <w:sz w:val="20"/>
@@ -536,29 +906,76 @@
                     </w:rPr>
                     <w:t xml:space="preserve">{ </w:t>
                   </w:r>
-                  <w:r>
-                    <w:rPr>
-                      <w:sz w:val="20"/>
-                      <w:szCs w:val="20"/>
-                      <w:lang w:val="en-GB"/>
-                    </w:rPr>
-                    <w:t>d.</w:t>
-                  </w:r>
-                  <w:r>
-                    <w:rPr>
-                      <w:sz w:val="20"/>
-                      <w:szCs w:val="20"/>
-                      <w:lang w:val="en-GB"/>
-                    </w:rPr>
-                    <w:t>deliveryNotes[</w:t>
-                  </w:r>
-                  <w:r>
-                    <w:rPr>
-                      <w:sz w:val="20"/>
-                      <w:szCs w:val="20"/>
-                      <w:lang w:val="en-GB"/>
-                    </w:rPr>
-                    <w:t xml:space="preserve">i].details[i+1].unitPrice:formatN(2) </w:t>
+                  <w:proofErr w:type="spellStart"/>
+                  <w:r>
+                    <w:rPr>
+                      <w:sz w:val="20"/>
+                      <w:szCs w:val="20"/>
+                      <w:lang w:val="en-GB"/>
+                    </w:rPr>
+                    <w:t>d</w:t>
+                  </w:r>
+                  <w:proofErr w:type="gramEnd"/>
+                  <w:r>
+                    <w:rPr>
+                      <w:sz w:val="20"/>
+                      <w:szCs w:val="20"/>
+                      <w:lang w:val="en-GB"/>
+                    </w:rPr>
+                    <w:t>.</w:t>
+                  </w:r>
+                  <w:r>
+                    <w:rPr>
+                      <w:sz w:val="20"/>
+                      <w:szCs w:val="20"/>
+                      <w:lang w:val="en-GB"/>
+                    </w:rPr>
+                    <w:t>deliveryNotes</w:t>
+                  </w:r>
+                  <w:proofErr w:type="spellEnd"/>
+                  <w:r>
+                    <w:rPr>
+                      <w:sz w:val="20"/>
+                      <w:szCs w:val="20"/>
+                      <w:lang w:val="en-GB"/>
+                    </w:rPr>
+                    <w:t>[</w:t>
+                  </w:r>
+                  <w:proofErr w:type="spellStart"/>
+                  <w:r>
+                    <w:rPr>
+                      <w:sz w:val="20"/>
+                      <w:szCs w:val="20"/>
+                      <w:lang w:val="en-GB"/>
+                    </w:rPr>
+                    <w:t>i</w:t>
+                  </w:r>
+                  <w:proofErr w:type="spellEnd"/>
+                  <w:r>
+                    <w:rPr>
+                      <w:sz w:val="20"/>
+                      <w:szCs w:val="20"/>
+                      <w:lang w:val="en-GB"/>
+                    </w:rPr>
+                    <w:t>].details[i+1].</w:t>
+                  </w:r>
+                  <w:proofErr w:type="spellStart"/>
+                  <w:r>
+                    <w:rPr>
+                      <w:sz w:val="20"/>
+                      <w:szCs w:val="20"/>
+                      <w:lang w:val="en-GB"/>
+                    </w:rPr>
+                    <w:t>unitPrice:formatN</w:t>
+                  </w:r>
+                  <w:proofErr w:type="spellEnd"/>
+                  <w:r>
+                    <w:rPr>
+                      <w:sz w:val="20"/>
+                      <w:szCs w:val="20"/>
+                      <w:lang w:val="en-GB"/>
+                    </w:rPr>
+                    <w:t xml:space="preserve">(2) </w:t>
                   </w:r>
                   <w:r>
                     <w:rPr>
@@ -593,6 +1010,7 @@
                       <w:lang w:val="en-US"/>
                     </w:rPr>
                   </w:pPr>
+                  <w:proofErr w:type="gramStart"/>
                   <w:r>
                     <w:rPr>
                       <w:sz w:val="20"/>
@@ -601,29 +1019,76 @@
                     </w:rPr>
                     <w:t xml:space="preserve">{ </w:t>
                   </w:r>
-                  <w:r>
-                    <w:rPr>
-                      <w:sz w:val="20"/>
-                      <w:szCs w:val="20"/>
-                      <w:lang w:val="en-GB"/>
-                    </w:rPr>
-                    <w:t>d.</w:t>
-                  </w:r>
-                  <w:r>
-                    <w:rPr>
-                      <w:sz w:val="20"/>
-                      <w:szCs w:val="20"/>
-                      <w:lang w:val="en-GB"/>
-                    </w:rPr>
-                    <w:t>deliveryNotes[</w:t>
-                  </w:r>
-                  <w:r>
-                    <w:rPr>
-                      <w:sz w:val="20"/>
-                      <w:szCs w:val="20"/>
-                      <w:lang w:val="en-GB"/>
-                    </w:rPr>
-                    <w:t xml:space="preserve">i].details[i+1].amount:formatN(2) </w:t>
+                  <w:proofErr w:type="spellStart"/>
+                  <w:r>
+                    <w:rPr>
+                      <w:sz w:val="20"/>
+                      <w:szCs w:val="20"/>
+                      <w:lang w:val="en-GB"/>
+                    </w:rPr>
+                    <w:t>d</w:t>
+                  </w:r>
+                  <w:proofErr w:type="gramEnd"/>
+                  <w:r>
+                    <w:rPr>
+                      <w:sz w:val="20"/>
+                      <w:szCs w:val="20"/>
+                      <w:lang w:val="en-GB"/>
+                    </w:rPr>
+                    <w:t>.</w:t>
+                  </w:r>
+                  <w:r>
+                    <w:rPr>
+                      <w:sz w:val="20"/>
+                      <w:szCs w:val="20"/>
+                      <w:lang w:val="en-GB"/>
+                    </w:rPr>
+                    <w:t>deliveryNotes</w:t>
+                  </w:r>
+                  <w:proofErr w:type="spellEnd"/>
+                  <w:r>
+                    <w:rPr>
+                      <w:sz w:val="20"/>
+                      <w:szCs w:val="20"/>
+                      <w:lang w:val="en-GB"/>
+                    </w:rPr>
+                    <w:t>[</w:t>
+                  </w:r>
+                  <w:proofErr w:type="spellStart"/>
+                  <w:r>
+                    <w:rPr>
+                      <w:sz w:val="20"/>
+                      <w:szCs w:val="20"/>
+                      <w:lang w:val="en-GB"/>
+                    </w:rPr>
+                    <w:t>i</w:t>
+                  </w:r>
+                  <w:proofErr w:type="spellEnd"/>
+                  <w:r>
+                    <w:rPr>
+                      <w:sz w:val="20"/>
+                      <w:szCs w:val="20"/>
+                      <w:lang w:val="en-GB"/>
+                    </w:rPr>
+                    <w:t>].details[i+1].</w:t>
+                  </w:r>
+                  <w:proofErr w:type="spellStart"/>
+                  <w:r>
+                    <w:rPr>
+                      <w:sz w:val="20"/>
+                      <w:szCs w:val="20"/>
+                      <w:lang w:val="en-GB"/>
+                    </w:rPr>
+                    <w:t>amount:formatN</w:t>
+                  </w:r>
+                  <w:proofErr w:type="spellEnd"/>
+                  <w:r>
+                    <w:rPr>
+                      <w:sz w:val="20"/>
+                      <w:szCs w:val="20"/>
+                      <w:lang w:val="en-GB"/>
+                    </w:rPr>
+                    <w:t xml:space="preserve">(2) </w:t>
                   </w:r>
                   <w:r>
                     <w:rPr>
@@ -646,13 +1111,11 @@
             </w:tr>
             <w:tr>
               <w:trPr>
-                <w:gridAfter w:val="1"/>
-                <w:wAfter w:w="1628" w:type="dxa"/>
                 <w:trHeight w:val="425"/>
               </w:trPr>
               <w:tc>
                 <w:tcPr>
-                  <w:tcW w:w="9236" w:type="dxa"/>
+                  <w:tcW w:w="9241" w:type="dxa"/>
                   <w:gridSpan w:val="3"/>
                   <w:shd w:val="clear" w:color="auto" w:fill="EBF0F9"/>
                 </w:tcPr>
@@ -676,6 +1139,7 @@
                     </w:rPr>
                     <w:t xml:space="preserve">Total </w:t>
                   </w:r>
+                  <w:proofErr w:type="spellStart"/>
                   <w:r>
                     <w:rPr>
                       <w:b/>
@@ -686,6 +1150,7 @@
                     </w:rPr>
                     <w:t>albarà</w:t>
                   </w:r>
+                  <w:proofErr w:type="spellEnd"/>
                 </w:p>
               </w:tc>
               <w:tc>
@@ -703,6 +1168,7 @@
                       <w:lang w:val="en-US"/>
                     </w:rPr>
                   </w:pPr>
+                  <w:proofErr w:type="gramStart"/>
                   <w:r>
                     <w:rPr>
                       <w:b/>
@@ -711,8 +1177,9 @@
                       <w:szCs w:val="20"/>
                       <w:lang w:val="en-GB"/>
                     </w:rPr>
-                    <w:t>{ d.</w:t>
-                  </w:r>
+                    <w:t xml:space="preserve">{ </w:t>
+                  </w:r>
+                  <w:proofErr w:type="spellStart"/>
                   <w:r>
                     <w:rPr>
                       <w:b/>
@@ -721,8 +1188,9 @@
                       <w:szCs w:val="20"/>
                       <w:lang w:val="en-GB"/>
                     </w:rPr>
-                    <w:t>deliveryNotes[</w:t>
-                  </w:r>
+                    <w:t>d</w:t>
+                  </w:r>
+                  <w:proofErr w:type="gramEnd"/>
                   <w:r>
                     <w:rPr>
                       <w:b/>
@@ -731,7 +1199,72 @@
                       <w:szCs w:val="20"/>
                       <w:lang w:val="en-GB"/>
                     </w:rPr>
-                    <w:t>i].total:formatN(2) }€</w:t>
+                    <w:t>.</w:t>
+                  </w:r>
+                  <w:r>
+                    <w:rPr>
+                      <w:b/>
+                      <w:bCs/>
+                      <w:sz w:val="20"/>
+                      <w:szCs w:val="20"/>
+                      <w:lang w:val="en-GB"/>
+                    </w:rPr>
+                    <w:t>deliveryNotes</w:t>
+                  </w:r>
+                  <w:proofErr w:type="spellEnd"/>
+                  <w:r>
+                    <w:rPr>
+                      <w:b/>
+                      <w:bCs/>
+                      <w:sz w:val="20"/>
+                      <w:szCs w:val="20"/>
+                      <w:lang w:val="en-GB"/>
+                    </w:rPr>
+                    <w:t>[</w:t>
+                  </w:r>
+                  <w:proofErr w:type="spellStart"/>
+                  <w:r>
+                    <w:rPr>
+                      <w:b/>
+                      <w:bCs/>
+                      <w:sz w:val="20"/>
+                      <w:szCs w:val="20"/>
+                      <w:lang w:val="en-GB"/>
+                    </w:rPr>
+                    <w:t>i</w:t>
+                  </w:r>
+                  <w:proofErr w:type="spellEnd"/>
+                  <w:r>
+                    <w:rPr>
+                      <w:b/>
+                      <w:bCs/>
+                      <w:sz w:val="20"/>
+                      <w:szCs w:val="20"/>
+                      <w:lang w:val="en-GB"/>
+                    </w:rPr>
+                    <w:t>].</w:t>
+                  </w:r>
+                  <w:proofErr w:type="spellStart"/>
+                  <w:r>
+                    <w:rPr>
+                      <w:b/>
+                      <w:bCs/>
+                      <w:sz w:val="20"/>
+                      <w:szCs w:val="20"/>
+                      <w:lang w:val="en-GB"/>
+                    </w:rPr>
+                    <w:t>total:formatN</w:t>
+                  </w:r>
+                  <w:proofErr w:type="spellEnd"/>
+                  <w:r>
+                    <w:rPr>
+                      <w:b/>
+                      <w:bCs/>
+                      <w:sz w:val="20"/>
+                      <w:szCs w:val="20"/>
+                      <w:lang w:val="en-GB"/>
+                    </w:rPr>
+                    <w:t>(2) }€</w:t>
                   </w:r>
                 </w:p>
               </w:tc>
@@ -761,6 +1294,7 @@
                 <w:lang w:val="en-GB"/>
               </w:rPr>
             </w:pPr>
+            <w:proofErr w:type="gramStart"/>
             <w:r>
               <w:rPr>
                 <w:b/>
@@ -769,13 +1303,23 @@
               </w:rPr>
               <w:t xml:space="preserve">{ </w:t>
             </w:r>
+            <w:proofErr w:type="spellStart"/>
             <w:r>
               <w:rPr>
                 <w:b/>
                 <w:bCs/>
                 <w:lang w:val="en-GB"/>
               </w:rPr>
-              <w:t>d.</w:t>
+              <w:t>d</w:t>
+            </w:r>
+            <w:proofErr w:type="gramEnd"/>
+            <w:r>
+              <w:rPr>
+                <w:b/>
+                <w:bCs/>
+                <w:lang w:val="en-GB"/>
+              </w:rPr>
+              <w:t>.</w:t>
             </w:r>
             <w:r>
               <w:rPr>
@@ -783,7 +1327,16 @@
                 <w:bCs/>
                 <w:lang w:val="en-GB"/>
               </w:rPr>
-              <w:t>deliveryNotes[</w:t>
+              <w:t>deliveryNotes</w:t>
+            </w:r>
+            <w:proofErr w:type="spellEnd"/>
+            <w:r>
+              <w:rPr>
+                <w:b/>
+                <w:bCs/>
+                <w:lang w:val="en-GB"/>
+              </w:rPr>
+              <w:t>[</w:t>
             </w:r>
             <w:r>
               <w:rPr>
@@ -866,24 +1419,6 @@
     </w:p>
     <w:p>
       <w:pPr>
-        <w:rPr>
-          <w:sz w:val="10"/>
-          <w:szCs w:val="10"/>
-          <w:lang w:val="en-GB"/>
-        </w:rPr>
-      </w:pPr>
-    </w:p>
-    <w:p>
-      <w:pPr>
-        <w:rPr>
-          <w:sz w:val="10"/>
-          <w:szCs w:val="10"/>
-          <w:lang w:val="en-GB"/>
-        </w:rPr>
-      </w:pPr>
-    </w:p>
-    <w:p>
-      <w:pPr>
         <w:tabs>
           <w:tab w:val="left" w:pos="2400"/>
         </w:tabs>
@@ -937,11 +1472,33 @@
 <file path=word/footer1.xml><?xml version="1.0" encoding="utf-8"?>
 <w:ftr xmlns:wpc="http://schemas.microsoft.com/office/word/2010/wordprocessingCanvas" xmlns:cx="http://schemas.microsoft.com/office/drawing/2014/chartex" xmlns:cx1="http://schemas.microsoft.com/office/drawing/2015/9/8/chartex" xmlns:cx2="http://schemas.microsoft.com/office/drawing/2015/10/21/chartex" xmlns:cx3="http://schemas.microsoft.com/office/drawing/2016/5/9/chartex" xmlns:cx4="http://schemas.microsoft.com/office/drawing/2016/5/10/chartex" xmlns:cx5="http://schemas.microsoft.com/office/drawing/2016/5/11/chartex" xmlns:cx6="http://schemas.microsoft.com/office/drawing/2016/5/12/chartex" xmlns:cx7="http://schemas.microsoft.com/office/drawing/2016/5/13/chartex" xmlns:cx8="http://schemas.microsoft.com/office/drawing/2016/5/14/chartex" xmlns:mc="http://schemas.openxmlformats.org/markup-compatibility/2006" xmlns:aink="http://schemas.microsoft.com/office/drawing/2016/ink" xmlns:am3d="http://schemas.microsoft.com/office/drawing/2017/model3d" xmlns:o="urn:schemas-microsoft-com:office:office" xmlns:oel="http://schemas.microsoft.com/office/2019/extlst" xmlns:r="http://schemas.openxmlformats.org/officeDocument/2006/relationships" xmlns:m="http://schemas.openxmlformats.org/officeDocument/2006/math" xmlns:v="urn:schemas-microsoft-com:vml" xmlns:wp14="http://schemas.microsoft.com/office/word/2010/wordprocessingDrawing" xmlns:wp="http://schemas.openxmlformats.org/drawingml/2006/wordprocessingDrawing" xmlns:w10="urn:schemas-microsoft-com:office:word" xmlns:w="http://schemas.openxmlformats.org/wordprocessingml/2006/main" xmlns:w14="http://schemas.microsoft.com/office/word/2010/wordml" xmlns:w15="http://schemas.microsoft.com/office/word/2012/wordml" xmlns:w16cex="http://schemas.microsoft.com/office/word/2018/wordml/cex" xmlns:w16cid="http://schemas.microsoft.com/office/word/2016/wordml/cid" xmlns:w16="http://schemas.microsoft.com/office/word/2018/wordml" xmlns:w16du="http://schemas.microsoft.com/office/word/2023/wordml/word16du" xmlns:w16sdtdh="http://schemas.microsoft.com/office/word/2020/wordml/sdtdatahash" xmlns:w16se="http://schemas.microsoft.com/office/word/2015/wordml/symex" xmlns:wpg="http://schemas.microsoft.com/office/word/2010/wordprocessingGroup" xmlns:wpi="http://schemas.microsoft.com/office/word/2010/wordprocessingInk" xmlns:wne="http://schemas.microsoft.com/office/word/2006/wordml" xmlns:wps="http://schemas.microsoft.com/office/word/2010/wordprocessingShape" mc:Ignorable="w14 w15 w16se w16cid w16 w16cex w16sdtdh w16du wp14">
   <w:p>
+    <w:proofErr w:type="gramStart"/>
     <w:r>
       <w:rPr>
         <w:lang w:val="en-GB"/>
       </w:rPr>
-      <w:t>{ d.customer.invoiceNotes }</w:t>
+      <w:t xml:space="preserve">{ </w:t>
+    </w:r>
+    <w:proofErr w:type="spellStart"/>
+    <w:r>
+      <w:rPr>
+        <w:lang w:val="en-GB"/>
+      </w:rPr>
+      <w:t>d</w:t>
+    </w:r>
+    <w:proofErr w:type="gramEnd"/>
+    <w:r>
+      <w:rPr>
+        <w:lang w:val="en-GB"/>
+      </w:rPr>
+      <w:t>.customer.invoiceNotes</w:t>
+    </w:r>
+    <w:proofErr w:type="spellEnd"/>
+    <w:r>
+      <w:rPr>
+        <w:lang w:val="en-GB"/>
+      </w:rPr>
+      <w:t xml:space="preserve"> }</w:t>
     </w:r>
   </w:p>
   <w:tbl>
@@ -984,8 +1541,19 @@
               <w:sz w:val="20"/>
               <w:szCs w:val="20"/>
             </w:rPr>
-            <w:t>Base Imposable</w:t>
-          </w:r>
+            <w:t xml:space="preserve">Base </w:t>
+          </w:r>
+          <w:proofErr w:type="spellStart"/>
+          <w:r>
+            <w:rPr>
+              <w:b/>
+              <w:bCs/>
+              <w:sz w:val="20"/>
+              <w:szCs w:val="20"/>
+            </w:rPr>
+            <w:t>Imposable</w:t>
+          </w:r>
+          <w:proofErr w:type="spellEnd"/>
         </w:p>
       </w:tc>
       <w:tc>
@@ -1029,6 +1597,7 @@
               <w:szCs w:val="20"/>
             </w:rPr>
           </w:pPr>
+          <w:proofErr w:type="spellStart"/>
           <w:r>
             <w:rPr>
               <w:b/>
@@ -1036,7 +1605,17 @@
               <w:sz w:val="20"/>
               <w:szCs w:val="20"/>
             </w:rPr>
-            <w:t>Import IVA</w:t>
+            <w:t>Import</w:t>
+          </w:r>
+          <w:proofErr w:type="spellEnd"/>
+          <w:r>
+            <w:rPr>
+              <w:b/>
+              <w:bCs/>
+              <w:sz w:val="20"/>
+              <w:szCs w:val="20"/>
+            </w:rPr>
+            <w:t xml:space="preserve"> IVA</w:t>
           </w:r>
         </w:p>
       </w:tc>
@@ -1082,13 +1661,32 @@
               <w:lang w:val="en-GB"/>
             </w:rPr>
           </w:pPr>
-          <w:r>
-            <w:rPr>
-              <w:sz w:val="20"/>
-              <w:szCs w:val="20"/>
-              <w:lang w:val="en-GB"/>
-            </w:rPr>
-            <w:t>{ d.</w:t>
+          <w:proofErr w:type="gramStart"/>
+          <w:r>
+            <w:rPr>
+              <w:sz w:val="20"/>
+              <w:szCs w:val="20"/>
+              <w:lang w:val="en-GB"/>
+            </w:rPr>
+            <w:t xml:space="preserve">{ </w:t>
+          </w:r>
+          <w:proofErr w:type="spellStart"/>
+          <w:r>
+            <w:rPr>
+              <w:sz w:val="20"/>
+              <w:szCs w:val="20"/>
+              <w:lang w:val="en-GB"/>
+            </w:rPr>
+            <w:t>d</w:t>
+          </w:r>
+          <w:proofErr w:type="gramEnd"/>
+          <w:r>
+            <w:rPr>
+              <w:sz w:val="20"/>
+              <w:szCs w:val="20"/>
+              <w:lang w:val="en-GB"/>
+            </w:rPr>
+            <w:t>.</w:t>
           </w:r>
           <w:r>
             <w:rPr>
@@ -1098,21 +1696,58 @@
             </w:rPr>
             <w:t>imports</w:t>
           </w:r>
-          <w:r>
-            <w:rPr>
-              <w:sz w:val="20"/>
-              <w:szCs w:val="20"/>
-              <w:lang w:val="en-GB"/>
-            </w:rPr>
-            <w:t>[i].baseAmount</w:t>
-          </w:r>
-          <w:r>
-            <w:rPr>
-              <w:sz w:val="20"/>
-              <w:szCs w:val="20"/>
-              <w:lang w:val="en-GB"/>
-            </w:rPr>
-            <w:t>:formatN(2)</w:t>
+          <w:proofErr w:type="spellEnd"/>
+          <w:r>
+            <w:rPr>
+              <w:sz w:val="20"/>
+              <w:szCs w:val="20"/>
+              <w:lang w:val="en-GB"/>
+            </w:rPr>
+            <w:t>[</w:t>
+          </w:r>
+          <w:proofErr w:type="spellStart"/>
+          <w:r>
+            <w:rPr>
+              <w:sz w:val="20"/>
+              <w:szCs w:val="20"/>
+              <w:lang w:val="en-GB"/>
+            </w:rPr>
+            <w:t>i</w:t>
+          </w:r>
+          <w:proofErr w:type="spellEnd"/>
+          <w:r>
+            <w:rPr>
+              <w:sz w:val="20"/>
+              <w:szCs w:val="20"/>
+              <w:lang w:val="en-GB"/>
+            </w:rPr>
+            <w:t>].</w:t>
+          </w:r>
+          <w:proofErr w:type="spellStart"/>
+          <w:r>
+            <w:rPr>
+              <w:sz w:val="20"/>
+              <w:szCs w:val="20"/>
+              <w:lang w:val="en-GB"/>
+            </w:rPr>
+            <w:t>baseAmount</w:t>
+          </w:r>
+          <w:r>
+            <w:rPr>
+              <w:sz w:val="20"/>
+              <w:szCs w:val="20"/>
+              <w:lang w:val="en-GB"/>
+            </w:rPr>
+            <w:t>:formatN</w:t>
+          </w:r>
+          <w:proofErr w:type="spellEnd"/>
+          <w:r>
+            <w:rPr>
+              <w:sz w:val="20"/>
+              <w:szCs w:val="20"/>
+              <w:lang w:val="en-GB"/>
+            </w:rPr>
+            <w:t>(2)</w:t>
           </w:r>
           <w:r>
             <w:rPr>
@@ -1137,13 +1772,32 @@
               <w:lang w:val="en-GB"/>
             </w:rPr>
           </w:pPr>
-          <w:r>
-            <w:rPr>
-              <w:sz w:val="20"/>
-              <w:szCs w:val="20"/>
-              <w:lang w:val="en-GB"/>
-            </w:rPr>
-            <w:t>{ d.</w:t>
+          <w:proofErr w:type="gramStart"/>
+          <w:r>
+            <w:rPr>
+              <w:sz w:val="20"/>
+              <w:szCs w:val="20"/>
+              <w:lang w:val="en-GB"/>
+            </w:rPr>
+            <w:t xml:space="preserve">{ </w:t>
+          </w:r>
+          <w:proofErr w:type="spellStart"/>
+          <w:r>
+            <w:rPr>
+              <w:sz w:val="20"/>
+              <w:szCs w:val="20"/>
+              <w:lang w:val="en-GB"/>
+            </w:rPr>
+            <w:t>d</w:t>
+          </w:r>
+          <w:proofErr w:type="gramEnd"/>
+          <w:r>
+            <w:rPr>
+              <w:sz w:val="20"/>
+              <w:szCs w:val="20"/>
+              <w:lang w:val="en-GB"/>
+            </w:rPr>
+            <w:t>.</w:t>
           </w:r>
           <w:r>
             <w:rPr>
@@ -1153,13 +1807,50 @@
             </w:rPr>
             <w:t>imports</w:t>
           </w:r>
-          <w:r>
-            <w:rPr>
-              <w:sz w:val="20"/>
-              <w:szCs w:val="20"/>
-              <w:lang w:val="en-GB"/>
-            </w:rPr>
-            <w:t>[i].percentatge } %</w:t>
+          <w:proofErr w:type="spellEnd"/>
+          <w:r>
+            <w:rPr>
+              <w:sz w:val="20"/>
+              <w:szCs w:val="20"/>
+              <w:lang w:val="en-GB"/>
+            </w:rPr>
+            <w:t>[</w:t>
+          </w:r>
+          <w:proofErr w:type="spellStart"/>
+          <w:r>
+            <w:rPr>
+              <w:sz w:val="20"/>
+              <w:szCs w:val="20"/>
+              <w:lang w:val="en-GB"/>
+            </w:rPr>
+            <w:t>i</w:t>
+          </w:r>
+          <w:proofErr w:type="spellEnd"/>
+          <w:r>
+            <w:rPr>
+              <w:sz w:val="20"/>
+              <w:szCs w:val="20"/>
+              <w:lang w:val="en-GB"/>
+            </w:rPr>
+            <w:t>].</w:t>
+          </w:r>
+          <w:proofErr w:type="spellStart"/>
+          <w:r>
+            <w:rPr>
+              <w:sz w:val="20"/>
+              <w:szCs w:val="20"/>
+              <w:lang w:val="en-GB"/>
+            </w:rPr>
+            <w:t>percentatge</w:t>
+          </w:r>
+          <w:proofErr w:type="spellEnd"/>
+          <w:r>
+            <w:rPr>
+              <w:sz w:val="20"/>
+              <w:szCs w:val="20"/>
+              <w:lang w:val="en-GB"/>
+            </w:rPr>
+            <w:t xml:space="preserve"> } %</w:t>
           </w:r>
         </w:p>
       </w:tc>
@@ -1177,13 +1868,32 @@
               <w:lang w:val="en-GB"/>
             </w:rPr>
           </w:pPr>
-          <w:r>
-            <w:rPr>
-              <w:sz w:val="20"/>
-              <w:szCs w:val="20"/>
-              <w:lang w:val="en-GB"/>
-            </w:rPr>
-            <w:t>{ d.</w:t>
+          <w:proofErr w:type="gramStart"/>
+          <w:r>
+            <w:rPr>
+              <w:sz w:val="20"/>
+              <w:szCs w:val="20"/>
+              <w:lang w:val="en-GB"/>
+            </w:rPr>
+            <w:t xml:space="preserve">{ </w:t>
+          </w:r>
+          <w:proofErr w:type="spellStart"/>
+          <w:r>
+            <w:rPr>
+              <w:sz w:val="20"/>
+              <w:szCs w:val="20"/>
+              <w:lang w:val="en-GB"/>
+            </w:rPr>
+            <w:t>d</w:t>
+          </w:r>
+          <w:proofErr w:type="gramEnd"/>
+          <w:r>
+            <w:rPr>
+              <w:sz w:val="20"/>
+              <w:szCs w:val="20"/>
+              <w:lang w:val="en-GB"/>
+            </w:rPr>
+            <w:t>.</w:t>
           </w:r>
           <w:r>
             <w:rPr>
@@ -1193,14 +1903,34 @@
             </w:rPr>
             <w:t>imports</w:t>
           </w:r>
-          <w:r>
-            <w:rPr>
-              <w:sz w:val="20"/>
-              <w:szCs w:val="20"/>
-              <w:lang w:val="en-GB"/>
-            </w:rPr>
-            <w:t>[i].</w:t>
-          </w:r>
+          <w:proofErr w:type="spellEnd"/>
+          <w:r>
+            <w:rPr>
+              <w:sz w:val="20"/>
+              <w:szCs w:val="20"/>
+              <w:lang w:val="en-GB"/>
+            </w:rPr>
+            <w:t>[</w:t>
+          </w:r>
+          <w:proofErr w:type="spellStart"/>
+          <w:r>
+            <w:rPr>
+              <w:sz w:val="20"/>
+              <w:szCs w:val="20"/>
+              <w:lang w:val="en-GB"/>
+            </w:rPr>
+            <w:t>i</w:t>
+          </w:r>
+          <w:proofErr w:type="spellEnd"/>
+          <w:r>
+            <w:rPr>
+              <w:sz w:val="20"/>
+              <w:szCs w:val="20"/>
+              <w:lang w:val="en-GB"/>
+            </w:rPr>
+            <w:t>].</w:t>
+          </w:r>
+          <w:proofErr w:type="spellStart"/>
           <w:r>
             <w:rPr>
               <w:sz w:val="20"/>
@@ -1223,7 +1953,16 @@
               <w:szCs w:val="20"/>
               <w:lang w:val="en-GB"/>
             </w:rPr>
-            <w:t>:formatN(2)</w:t>
+            <w:t>:formatN</w:t>
+          </w:r>
+          <w:proofErr w:type="spellEnd"/>
+          <w:r>
+            <w:rPr>
+              <w:sz w:val="20"/>
+              <w:szCs w:val="20"/>
+              <w:lang w:val="en-GB"/>
+            </w:rPr>
+            <w:t>(2)</w:t>
           </w:r>
           <w:r>
             <w:rPr>
@@ -1249,13 +1988,32 @@
               <w:lang w:val="en-GB"/>
             </w:rPr>
           </w:pPr>
-          <w:r>
-            <w:rPr>
-              <w:sz w:val="20"/>
-              <w:szCs w:val="20"/>
-              <w:lang w:val="en-GB"/>
-            </w:rPr>
-            <w:t>{ d.</w:t>
+          <w:proofErr w:type="gramStart"/>
+          <w:r>
+            <w:rPr>
+              <w:sz w:val="20"/>
+              <w:szCs w:val="20"/>
+              <w:lang w:val="en-GB"/>
+            </w:rPr>
+            <w:t xml:space="preserve">{ </w:t>
+          </w:r>
+          <w:proofErr w:type="spellStart"/>
+          <w:r>
+            <w:rPr>
+              <w:sz w:val="20"/>
+              <w:szCs w:val="20"/>
+              <w:lang w:val="en-GB"/>
+            </w:rPr>
+            <w:t>d</w:t>
+          </w:r>
+          <w:proofErr w:type="gramEnd"/>
+          <w:r>
+            <w:rPr>
+              <w:sz w:val="20"/>
+              <w:szCs w:val="20"/>
+              <w:lang w:val="en-GB"/>
+            </w:rPr>
+            <w:t>.</w:t>
           </w:r>
           <w:r>
             <w:rPr>
@@ -1265,6 +2023,7 @@
             </w:rPr>
             <w:t>imports</w:t>
           </w:r>
+          <w:proofErr w:type="spellEnd"/>
           <w:r>
             <w:rPr>
               <w:sz w:val="20"/>
@@ -1273,6 +2032,7 @@
             </w:rPr>
             <w:t>[</w:t>
           </w:r>
+          <w:proofErr w:type="spellStart"/>
           <w:r>
             <w:rPr>
               <w:sz w:val="20"/>
@@ -1281,6 +2041,7 @@
             </w:rPr>
             <w:t>i</w:t>
           </w:r>
+          <w:proofErr w:type="spellEnd"/>
           <w:r>
             <w:rPr>
               <w:sz w:val="20"/>
@@ -1289,6 +2050,7 @@
             </w:rPr>
             <w:t>].</w:t>
           </w:r>
+          <w:proofErr w:type="spellStart"/>
           <w:r>
             <w:rPr>
               <w:sz w:val="20"/>
@@ -1303,7 +2065,16 @@
               <w:szCs w:val="20"/>
               <w:lang w:val="en-GB"/>
             </w:rPr>
-            <w:t>:formatN(2)</w:t>
+            <w:t>:formatN</w:t>
+          </w:r>
+          <w:proofErr w:type="spellEnd"/>
+          <w:r>
+            <w:rPr>
+              <w:sz w:val="20"/>
+              <w:szCs w:val="20"/>
+              <w:lang w:val="en-GB"/>
+            </w:rPr>
+            <w:t>(2)</w:t>
           </w:r>
           <w:r>
             <w:rPr>
@@ -1331,13 +2102,32 @@
               <w:lang w:val="en-GB"/>
             </w:rPr>
           </w:pPr>
-          <w:r>
-            <w:rPr>
-              <w:sz w:val="20"/>
-              <w:szCs w:val="20"/>
-              <w:lang w:val="en-GB"/>
-            </w:rPr>
-            <w:t>{ d.</w:t>
+          <w:proofErr w:type="gramStart"/>
+          <w:r>
+            <w:rPr>
+              <w:sz w:val="20"/>
+              <w:szCs w:val="20"/>
+              <w:lang w:val="en-GB"/>
+            </w:rPr>
+            <w:t xml:space="preserve">{ </w:t>
+          </w:r>
+          <w:proofErr w:type="spellStart"/>
+          <w:r>
+            <w:rPr>
+              <w:sz w:val="20"/>
+              <w:szCs w:val="20"/>
+              <w:lang w:val="en-GB"/>
+            </w:rPr>
+            <w:t>d</w:t>
+          </w:r>
+          <w:proofErr w:type="gramEnd"/>
+          <w:r>
+            <w:rPr>
+              <w:sz w:val="20"/>
+              <w:szCs w:val="20"/>
+              <w:lang w:val="en-GB"/>
+            </w:rPr>
+            <w:t>.</w:t>
           </w:r>
           <w:r>
             <w:rPr>
@@ -1347,21 +2137,40 @@
             </w:rPr>
             <w:t>imports</w:t>
           </w:r>
-          <w:r>
-            <w:rPr>
-              <w:sz w:val="20"/>
-              <w:szCs w:val="20"/>
-              <w:lang w:val="en-GB"/>
-            </w:rPr>
-            <w:t>[i+1].baseAmount</w:t>
-          </w:r>
-          <w:r>
-            <w:rPr>
-              <w:sz w:val="20"/>
-              <w:szCs w:val="20"/>
-              <w:lang w:val="en-GB"/>
-            </w:rPr>
-            <w:t>:formatN(2)</w:t>
+          <w:proofErr w:type="spellEnd"/>
+          <w:r>
+            <w:rPr>
+              <w:sz w:val="20"/>
+              <w:szCs w:val="20"/>
+              <w:lang w:val="en-GB"/>
+            </w:rPr>
+            <w:t>[i+1].</w:t>
+          </w:r>
+          <w:proofErr w:type="spellStart"/>
+          <w:r>
+            <w:rPr>
+              <w:sz w:val="20"/>
+              <w:szCs w:val="20"/>
+              <w:lang w:val="en-GB"/>
+            </w:rPr>
+            <w:t>baseAmount</w:t>
+          </w:r>
+          <w:r>
+            <w:rPr>
+              <w:sz w:val="20"/>
+              <w:szCs w:val="20"/>
+              <w:lang w:val="en-GB"/>
+            </w:rPr>
+            <w:t>:formatN</w:t>
+          </w:r>
+          <w:proofErr w:type="spellEnd"/>
+          <w:r>
+            <w:rPr>
+              <w:sz w:val="20"/>
+              <w:szCs w:val="20"/>
+              <w:lang w:val="en-GB"/>
+            </w:rPr>
+            <w:t>(2)</w:t>
           </w:r>
           <w:r>
             <w:rPr>
@@ -1386,13 +2195,32 @@
               <w:lang w:val="en-GB"/>
             </w:rPr>
           </w:pPr>
-          <w:r>
-            <w:rPr>
-              <w:sz w:val="20"/>
-              <w:szCs w:val="20"/>
-              <w:lang w:val="en-GB"/>
-            </w:rPr>
-            <w:t>{ d.</w:t>
+          <w:proofErr w:type="gramStart"/>
+          <w:r>
+            <w:rPr>
+              <w:sz w:val="20"/>
+              <w:szCs w:val="20"/>
+              <w:lang w:val="en-GB"/>
+            </w:rPr>
+            <w:t xml:space="preserve">{ </w:t>
+          </w:r>
+          <w:proofErr w:type="spellStart"/>
+          <w:r>
+            <w:rPr>
+              <w:sz w:val="20"/>
+              <w:szCs w:val="20"/>
+              <w:lang w:val="en-GB"/>
+            </w:rPr>
+            <w:t>d</w:t>
+          </w:r>
+          <w:proofErr w:type="gramEnd"/>
+          <w:r>
+            <w:rPr>
+              <w:sz w:val="20"/>
+              <w:szCs w:val="20"/>
+              <w:lang w:val="en-GB"/>
+            </w:rPr>
+            <w:t>.</w:t>
           </w:r>
           <w:r>
             <w:rPr>
@@ -1402,6 +2230,7 @@
             </w:rPr>
             <w:t>imports</w:t>
           </w:r>
+          <w:proofErr w:type="spellEnd"/>
           <w:r>
             <w:rPr>
               <w:sz w:val="20"/>
@@ -1424,7 +2253,25 @@
               <w:szCs w:val="20"/>
               <w:lang w:val="en-GB"/>
             </w:rPr>
-            <w:t>].percentatge } %</w:t>
+            <w:t>].</w:t>
+          </w:r>
+          <w:proofErr w:type="spellStart"/>
+          <w:r>
+            <w:rPr>
+              <w:sz w:val="20"/>
+              <w:szCs w:val="20"/>
+              <w:lang w:val="en-GB"/>
+            </w:rPr>
+            <w:t>percentatge</w:t>
+          </w:r>
+          <w:proofErr w:type="spellEnd"/>
+          <w:r>
+            <w:rPr>
+              <w:sz w:val="20"/>
+              <w:szCs w:val="20"/>
+              <w:lang w:val="en-GB"/>
+            </w:rPr>
+            <w:t xml:space="preserve"> } %</w:t>
           </w:r>
         </w:p>
       </w:tc>
@@ -1442,13 +2289,32 @@
               <w:lang w:val="en-GB"/>
             </w:rPr>
           </w:pPr>
-          <w:r>
-            <w:rPr>
-              <w:sz w:val="20"/>
-              <w:szCs w:val="20"/>
-              <w:lang w:val="en-GB"/>
-            </w:rPr>
-            <w:t>{ d.</w:t>
+          <w:proofErr w:type="gramStart"/>
+          <w:r>
+            <w:rPr>
+              <w:sz w:val="20"/>
+              <w:szCs w:val="20"/>
+              <w:lang w:val="en-GB"/>
+            </w:rPr>
+            <w:t xml:space="preserve">{ </w:t>
+          </w:r>
+          <w:proofErr w:type="spellStart"/>
+          <w:r>
+            <w:rPr>
+              <w:sz w:val="20"/>
+              <w:szCs w:val="20"/>
+              <w:lang w:val="en-GB"/>
+            </w:rPr>
+            <w:t>d</w:t>
+          </w:r>
+          <w:proofErr w:type="gramEnd"/>
+          <w:r>
+            <w:rPr>
+              <w:sz w:val="20"/>
+              <w:szCs w:val="20"/>
+              <w:lang w:val="en-GB"/>
+            </w:rPr>
+            <w:t>.</w:t>
           </w:r>
           <w:r>
             <w:rPr>
@@ -1458,6 +2324,7 @@
             </w:rPr>
             <w:t>imports</w:t>
           </w:r>
+          <w:proofErr w:type="spellEnd"/>
           <w:r>
             <w:rPr>
               <w:sz w:val="20"/>
@@ -1466,6 +2333,7 @@
             </w:rPr>
             <w:t>[i+1].</w:t>
           </w:r>
+          <w:proofErr w:type="spellStart"/>
           <w:r>
             <w:rPr>
               <w:sz w:val="20"/>
@@ -1488,7 +2356,16 @@
               <w:szCs w:val="20"/>
               <w:lang w:val="en-GB"/>
             </w:rPr>
-            <w:t>:formatN(2)</w:t>
+            <w:t>:formatN</w:t>
+          </w:r>
+          <w:proofErr w:type="spellEnd"/>
+          <w:r>
+            <w:rPr>
+              <w:sz w:val="20"/>
+              <w:szCs w:val="20"/>
+              <w:lang w:val="en-GB"/>
+            </w:rPr>
+            <w:t>(2)</w:t>
           </w:r>
           <w:r>
             <w:rPr>
@@ -1514,13 +2391,32 @@
               <w:lang w:val="en-GB"/>
             </w:rPr>
           </w:pPr>
-          <w:r>
-            <w:rPr>
-              <w:sz w:val="20"/>
-              <w:szCs w:val="20"/>
-              <w:lang w:val="en-GB"/>
-            </w:rPr>
-            <w:t>{ d.</w:t>
+          <w:proofErr w:type="gramStart"/>
+          <w:r>
+            <w:rPr>
+              <w:sz w:val="20"/>
+              <w:szCs w:val="20"/>
+              <w:lang w:val="en-GB"/>
+            </w:rPr>
+            <w:t xml:space="preserve">{ </w:t>
+          </w:r>
+          <w:proofErr w:type="spellStart"/>
+          <w:r>
+            <w:rPr>
+              <w:sz w:val="20"/>
+              <w:szCs w:val="20"/>
+              <w:lang w:val="en-GB"/>
+            </w:rPr>
+            <w:t>d</w:t>
+          </w:r>
+          <w:proofErr w:type="gramEnd"/>
+          <w:r>
+            <w:rPr>
+              <w:sz w:val="20"/>
+              <w:szCs w:val="20"/>
+              <w:lang w:val="en-GB"/>
+            </w:rPr>
+            <w:t>.</w:t>
           </w:r>
           <w:r>
             <w:rPr>
@@ -1530,6 +2426,7 @@
             </w:rPr>
             <w:t>imports</w:t>
           </w:r>
+          <w:proofErr w:type="spellEnd"/>
           <w:r>
             <w:rPr>
               <w:sz w:val="20"/>
@@ -1538,6 +2435,7 @@
             </w:rPr>
             <w:t>[i+1].</w:t>
           </w:r>
+          <w:proofErr w:type="spellStart"/>
           <w:r>
             <w:rPr>
               <w:sz w:val="20"/>
@@ -1552,7 +2450,16 @@
               <w:szCs w:val="20"/>
               <w:lang w:val="en-GB"/>
             </w:rPr>
-            <w:t>:formatN(2)</w:t>
+            <w:t>:formatN</w:t>
+          </w:r>
+          <w:proofErr w:type="spellEnd"/>
+          <w:r>
+            <w:rPr>
+              <w:sz w:val="20"/>
+              <w:szCs w:val="20"/>
+              <w:lang w:val="en-GB"/>
+            </w:rPr>
+            <w:t>(2)</w:t>
           </w:r>
           <w:r>
             <w:rPr>
@@ -1597,6 +2504,7 @@
               <w:lang w:val="en-GB"/>
             </w:rPr>
           </w:pPr>
+          <w:proofErr w:type="gramStart"/>
           <w:r>
             <w:rPr>
               <w:b/>
@@ -1604,8 +2512,9 @@
               <w:sz w:val="20"/>
               <w:szCs w:val="20"/>
             </w:rPr>
-            <w:t>Total Factura: { d.total</w:t>
-          </w:r>
+            <w:t>Total</w:t>
+          </w:r>
+          <w:proofErr w:type="gramEnd"/>
           <w:r>
             <w:rPr>
               <w:b/>
@@ -1613,7 +2522,36 @@
               <w:sz w:val="20"/>
               <w:szCs w:val="20"/>
             </w:rPr>
-            <w:t>:formatN(2)</w:t>
+            <w:t xml:space="preserve"> Factura: { </w:t>
+          </w:r>
+          <w:proofErr w:type="spellStart"/>
+          <w:r>
+            <w:rPr>
+              <w:b/>
+              <w:bCs/>
+              <w:sz w:val="20"/>
+              <w:szCs w:val="20"/>
+            </w:rPr>
+            <w:t>d.total</w:t>
+          </w:r>
+          <w:r>
+            <w:rPr>
+              <w:b/>
+              <w:bCs/>
+              <w:sz w:val="20"/>
+              <w:szCs w:val="20"/>
+            </w:rPr>
+            <w:t>:formatN</w:t>
+          </w:r>
+          <w:proofErr w:type="spellEnd"/>
+          <w:r>
+            <w:rPr>
+              <w:b/>
+              <w:bCs/>
+              <w:sz w:val="20"/>
+              <w:szCs w:val="20"/>
+            </w:rPr>
+            <w:t>(2)</w:t>
           </w:r>
           <w:r>
             <w:rPr>
@@ -1649,7 +2587,27 @@
         <w:sz w:val="20"/>
         <w:szCs w:val="20"/>
       </w:rPr>
-      <w:t xml:space="preserve">Forma de pagament: </w:t>
+      <w:t xml:space="preserve">Forma de </w:t>
+    </w:r>
+    <w:proofErr w:type="spellStart"/>
+    <w:r>
+      <w:rPr>
+        <w:b/>
+        <w:bCs/>
+        <w:sz w:val="20"/>
+        <w:szCs w:val="20"/>
+      </w:rPr>
+      <w:t>pagament</w:t>
+    </w:r>
+    <w:proofErr w:type="spellEnd"/>
+    <w:r>
+      <w:rPr>
+        <w:b/>
+        <w:bCs/>
+        <w:sz w:val="20"/>
+        <w:szCs w:val="20"/>
+      </w:rPr>
+      <w:t xml:space="preserve">: </w:t>
     </w:r>
     <w:r>
       <w:rPr>
@@ -1681,7 +2639,23 @@
         <w:sz w:val="20"/>
         <w:szCs w:val="20"/>
       </w:rPr>
-      <w:t>{d.customer.accountNumber}</w:t>
+      <w:t>{</w:t>
+    </w:r>
+    <w:proofErr w:type="spellStart"/>
+    <w:r>
+      <w:rPr>
+        <w:sz w:val="20"/>
+        <w:szCs w:val="20"/>
+      </w:rPr>
+      <w:t>d.customer.accountNumber</w:t>
+    </w:r>
+    <w:proofErr w:type="spellEnd"/>
+    <w:r>
+      <w:rPr>
+        <w:sz w:val="20"/>
+        <w:szCs w:val="20"/>
+      </w:rPr>
+      <w:t>}</w:t>
     </w:r>
   </w:p>
   <w:p>
@@ -1757,6 +2731,7 @@
         </wp:anchor>
       </w:drawing>
     </w:r>
+    <w:proofErr w:type="spellStart"/>
     <w:r>
       <w:rPr>
         <w:b/>
@@ -1766,6 +2741,7 @@
       </w:rPr>
       <w:t>Venciment</w:t>
     </w:r>
+    <w:proofErr w:type="spellEnd"/>
     <w:r>
       <w:rPr>
         <w:sz w:val="20"/>
@@ -1778,7 +2754,15 @@
         <w:sz w:val="20"/>
         <w:szCs w:val="20"/>
       </w:rPr>
-      <w:t>{ d.</w:t>
+      <w:t xml:space="preserve">{ </w:t>
+    </w:r>
+    <w:proofErr w:type="spellStart"/>
+    <w:r>
+      <w:rPr>
+        <w:sz w:val="20"/>
+        <w:szCs w:val="20"/>
+      </w:rPr>
+      <w:t>d.</w:t>
     </w:r>
     <w:r>
       <w:rPr>
@@ -1792,7 +2776,15 @@
         <w:sz w:val="18"/>
         <w:szCs w:val="18"/>
       </w:rPr>
-      <w:t>:formatD(DD/MM/YYYY) }</w:t>
+      <w:t>:formatD</w:t>
+    </w:r>
+    <w:proofErr w:type="spellEnd"/>
+    <w:r>
+      <w:rPr>
+        <w:sz w:val="18"/>
+        <w:szCs w:val="18"/>
+      </w:rPr>
+      <w:t>(DD/MM/YYYY) }</w:t>
     </w:r>
   </w:p>
   <w:p>
@@ -2328,7 +3320,15 @@
               <w:sz w:val="20"/>
               <w:szCs w:val="20"/>
             </w:rPr>
-            <w:t>{ d.</w:t>
+            <w:t xml:space="preserve">{ </w:t>
+          </w:r>
+          <w:proofErr w:type="spellStart"/>
+          <w:r>
+            <w:rPr>
+              <w:sz w:val="20"/>
+              <w:szCs w:val="20"/>
+            </w:rPr>
+            <w:t>d.</w:t>
           </w:r>
           <w:r>
             <w:rPr>
@@ -2337,6 +3337,7 @@
             </w:rPr>
             <w:t>number</w:t>
           </w:r>
+          <w:proofErr w:type="spellEnd"/>
           <w:r>
             <w:rPr>
               <w:sz w:val="20"/>
@@ -2367,6 +3368,7 @@
               <w:lang w:val="en-US"/>
             </w:rPr>
           </w:pPr>
+          <w:proofErr w:type="gramStart"/>
           <w:r>
             <w:rPr>
               <w:sz w:val="20"/>
@@ -2375,6 +3377,7 @@
             </w:rPr>
             <w:t>{ d.</w:t>
           </w:r>
+          <w:proofErr w:type="gramEnd"/>
           <w:r>
             <w:rPr>
               <w:sz w:val="20"/>
@@ -2397,7 +3400,25 @@
               <w:szCs w:val="20"/>
               <w:lang w:val="en-US"/>
             </w:rPr>
-            <w:t>:formatD(DD/MM/YYYY) }</w:t>
+            <w:t>:</w:t>
+          </w:r>
+          <w:proofErr w:type="spellStart"/>
+          <w:r>
+            <w:rPr>
+              <w:sz w:val="20"/>
+              <w:szCs w:val="20"/>
+              <w:lang w:val="en-US"/>
+            </w:rPr>
+            <w:t>formatD</w:t>
+          </w:r>
+          <w:proofErr w:type="spellEnd"/>
+          <w:r>
+            <w:rPr>
+              <w:sz w:val="20"/>
+              <w:szCs w:val="20"/>
+              <w:lang w:val="en-US"/>
+            </w:rPr>
+            <w:t>(DD/MM/YYYY) }</w:t>
           </w:r>
         </w:p>
       </w:tc>
@@ -2487,11 +3508,35 @@
                               <w:b/>
                               <w:bCs/>
                             </w:rPr>
-                            <w:t>{ d.customer.taxName }</w:t>
+                            <w:t xml:space="preserve">{ </w:t>
+                          </w:r>
+                          <w:proofErr w:type="spellStart"/>
+                          <w:r>
+                            <w:rPr>
+                              <w:b/>
+                              <w:bCs/>
+                            </w:rPr>
+                            <w:t>d.customer.taxName</w:t>
+                          </w:r>
+                          <w:proofErr w:type="spellEnd"/>
+                          <w:r>
+                            <w:rPr>
+                              <w:b/>
+                              <w:bCs/>
+                            </w:rPr>
+                            <w:t xml:space="preserve"> }</w:t>
                           </w:r>
                           <w:r>
                             <w:br/>
-                            <w:t>{ d.customer.comercialName }</w:t>
+                            <w:t xml:space="preserve">{ </w:t>
+                          </w:r>
+                          <w:proofErr w:type="spellStart"/>
+                          <w:r>
+                            <w:t>d.customer.comercialName</w:t>
+                          </w:r>
+                          <w:proofErr w:type="spellEnd"/>
+                          <w:r>
+                            <w:t xml:space="preserve"> }</w:t>
                           </w:r>
                           <w:r>
                             <w:br/>
@@ -2499,11 +3544,24 @@
                           <w:r>
                             <w:t xml:space="preserve">{ </w:t>
                           </w:r>
+                          <w:proofErr w:type="spellStart"/>
                           <w:r>
                             <w:t>d.customer.</w:t>
                           </w:r>
                           <w:r>
-                            <w:t>address[0].address }</w:t>
+                            <w:t>address</w:t>
+                          </w:r>
+                          <w:proofErr w:type="spellEnd"/>
+                          <w:r>
+                            <w:t>[0].</w:t>
+                          </w:r>
+                          <w:proofErr w:type="spellStart"/>
+                          <w:r>
+                            <w:t>address</w:t>
+                          </w:r>
+                          <w:proofErr w:type="spellEnd"/>
+                          <w:r>
+                            <w:t xml:space="preserve"> }</w:t>
                           </w:r>
                           <w:r>
                             <w:br/>
@@ -2511,11 +3569,24 @@
                           <w:r>
                             <w:t xml:space="preserve">{ </w:t>
                           </w:r>
+                          <w:proofErr w:type="spellStart"/>
                           <w:r>
                             <w:t>d.customer.</w:t>
                           </w:r>
                           <w:r>
-                            <w:t xml:space="preserve">address[0].postalCode } </w:t>
+                            <w:t>address</w:t>
+                          </w:r>
+                          <w:proofErr w:type="spellEnd"/>
+                          <w:r>
+                            <w:t>[0].</w:t>
+                          </w:r>
+                          <w:proofErr w:type="spellStart"/>
+                          <w:r>
+                            <w:t>postalCode</w:t>
+                          </w:r>
+                          <w:proofErr w:type="spellEnd"/>
+                          <w:r>
+                            <w:t xml:space="preserve"> } </w:t>
                           </w:r>
                           <w:r>
                             <w:t xml:space="preserve">– </w:t>
@@ -2523,11 +3594,24 @@
                           <w:r>
                             <w:t xml:space="preserve">{ </w:t>
                           </w:r>
+                          <w:proofErr w:type="spellStart"/>
                           <w:r>
                             <w:t>d.customer.</w:t>
                           </w:r>
                           <w:r>
-                            <w:t xml:space="preserve">address[0].city } </w:t>
+                            <w:t>address</w:t>
+                          </w:r>
+                          <w:proofErr w:type="spellEnd"/>
+                          <w:r>
+                            <w:t>[0].</w:t>
+                          </w:r>
+                          <w:proofErr w:type="spellStart"/>
+                          <w:r>
+                            <w:t>city</w:t>
+                          </w:r>
+                          <w:proofErr w:type="spellEnd"/>
+                          <w:r>
+                            <w:t xml:space="preserve"> } </w:t>
                           </w:r>
                           <w:r>
                             <w:t>(</w:t>
@@ -2535,18 +3619,39 @@
                           <w:r>
                             <w:t>{</w:t>
                           </w:r>
+                          <w:proofErr w:type="spellStart"/>
                           <w:r>
                             <w:t>d.customer.</w:t>
                           </w:r>
                           <w:r>
-                            <w:t>address[0].region }</w:t>
+                            <w:t>address</w:t>
+                          </w:r>
+                          <w:proofErr w:type="spellEnd"/>
+                          <w:r>
+                            <w:t>[0].</w:t>
+                          </w:r>
+                          <w:proofErr w:type="spellStart"/>
+                          <w:r>
+                            <w:t>region</w:t>
+                          </w:r>
+                          <w:proofErr w:type="spellEnd"/>
+                          <w:r>
+                            <w:t xml:space="preserve"> }</w:t>
                           </w:r>
                           <w:r>
                             <w:t>)</w:t>
                           </w:r>
                           <w:r>
                             <w:br/>
-                            <w:t>NIF: {d.customer.vatNumber}</w:t>
+                            <w:t>NIF: {</w:t>
+                          </w:r>
+                          <w:proofErr w:type="spellStart"/>
+                          <w:r>
+                            <w:t>d.customer.vatNumber</w:t>
+                          </w:r>
+                          <w:proofErr w:type="spellEnd"/>
+                          <w:r>
+                            <w:t>}</w:t>
                           </w:r>
                         </w:p>
                       </w:txbxContent>
@@ -2720,6 +3825,7 @@
                               <w:right w:val="single" w:sz="4" w:space="4" w:color="auto"/>
                             </w:pBdr>
                           </w:pPr>
+                          <w:proofErr w:type="spellStart"/>
                           <w:r>
                             <w:rPr>
                               <w:b/>
@@ -2727,25 +3833,79 @@
                               <w:sz w:val="24"/>
                               <w:szCs w:val="24"/>
                             </w:rPr>
-                            <w:t>Tècniques de Mecanització del Ges S.L.</w:t>
+                            <w:t>Tècniques</w:t>
+                          </w:r>
+                          <w:proofErr w:type="spellEnd"/>
+                          <w:r>
+                            <w:rPr>
+                              <w:b/>
+                              <w:bCs/>
+                              <w:sz w:val="24"/>
+                              <w:szCs w:val="24"/>
+                            </w:rPr>
+                            <w:t xml:space="preserve"> de </w:t>
+                          </w:r>
+                          <w:proofErr w:type="spellStart"/>
+                          <w:r>
+                            <w:rPr>
+                              <w:b/>
+                              <w:bCs/>
+                              <w:sz w:val="24"/>
+                              <w:szCs w:val="24"/>
+                            </w:rPr>
+                            <w:t>Mecanització</w:t>
+                          </w:r>
+                          <w:proofErr w:type="spellEnd"/>
+                          <w:r>
+                            <w:rPr>
+                              <w:b/>
+                              <w:bCs/>
+                              <w:sz w:val="24"/>
+                              <w:szCs w:val="24"/>
+                            </w:rPr>
+                            <w:t xml:space="preserve"> del Ges S.L.</w:t>
                           </w:r>
                           <w:r>
                             <w:br/>
                           </w:r>
                           <w:r>
-                            <w:t>{d.site.address }</w:t>
+                            <w:t>{</w:t>
+                          </w:r>
+                          <w:proofErr w:type="spellStart"/>
+                          <w:r>
+                            <w:t>d.site.address</w:t>
+                          </w:r>
+                          <w:proofErr w:type="spellEnd"/>
+                          <w:r>
+                            <w:t xml:space="preserve"> }</w:t>
                           </w:r>
                           <w:r>
                             <w:br/>
                           </w:r>
                           <w:r>
-                            <w:t xml:space="preserve">{d.site.postalCode } </w:t>
+                            <w:t>{</w:t>
+                          </w:r>
+                          <w:proofErr w:type="spellStart"/>
+                          <w:r>
+                            <w:t>d.site.postalCode</w:t>
+                          </w:r>
+                          <w:proofErr w:type="spellEnd"/>
+                          <w:r>
+                            <w:t xml:space="preserve"> } </w:t>
                           </w:r>
                           <w:r>
                             <w:t xml:space="preserve">– </w:t>
                           </w:r>
                           <w:r>
-                            <w:t>{ d.site.city }</w:t>
+                            <w:t xml:space="preserve">{ </w:t>
+                          </w:r>
+                          <w:proofErr w:type="spellStart"/>
+                          <w:r>
+                            <w:t>d.site.city</w:t>
+                          </w:r>
+                          <w:proofErr w:type="spellEnd"/>
+                          <w:r>
+                            <w:t xml:space="preserve"> }</w:t>
                           </w:r>
                           <w:r>
                             <w:t xml:space="preserve"> </w:t>
@@ -2754,7 +3914,15 @@
                             <w:t>(</w:t>
                           </w:r>
                           <w:r>
-                            <w:t>{d.site.region}</w:t>
+                            <w:t>{</w:t>
+                          </w:r>
+                          <w:proofErr w:type="spellStart"/>
+                          <w:r>
+                            <w:t>d.site.region</w:t>
+                          </w:r>
+                          <w:proofErr w:type="spellEnd"/>
+                          <w:r>
+                            <w:t>}</w:t>
                           </w:r>
                           <w:r>
                             <w:t>)</w:t>
@@ -2764,21 +3932,45 @@
                             <w:t xml:space="preserve">NIF: </w:t>
                           </w:r>
                           <w:r>
-                            <w:t>{ d.site.vatNumber }</w:t>
+                            <w:t xml:space="preserve">{ </w:t>
+                          </w:r>
+                          <w:proofErr w:type="spellStart"/>
+                          <w:r>
+                            <w:t>d.site.vatNumber</w:t>
+                          </w:r>
+                          <w:proofErr w:type="spellEnd"/>
+                          <w:r>
+                            <w:t xml:space="preserve"> }</w:t>
                           </w:r>
                           <w:r>
                             <w:br/>
                             <w:t xml:space="preserve">Tel: </w:t>
                           </w:r>
                           <w:r>
-                            <w:t>{ d.site.phoneNumber }</w:t>
+                            <w:t xml:space="preserve">{ </w:t>
+                          </w:r>
+                          <w:proofErr w:type="spellStart"/>
+                          <w:r>
+                            <w:t>d.site.phoneNumber</w:t>
+                          </w:r>
+                          <w:proofErr w:type="spellEnd"/>
+                          <w:r>
+                            <w:t xml:space="preserve"> }</w:t>
                           </w:r>
                           <w:r>
                             <w:br/>
                             <w:t xml:space="preserve">Email: </w:t>
                           </w:r>
                           <w:r>
-                            <w:t>{ d.site.email }</w:t>
+                            <w:t xml:space="preserve">{ </w:t>
+                          </w:r>
+                          <w:proofErr w:type="spellStart"/>
+                          <w:r>
+                            <w:t>d.site.email</w:t>
+                          </w:r>
+                          <w:proofErr w:type="spellEnd"/>
+                          <w:r>
+                            <w:t xml:space="preserve"> }</w:t>
                           </w:r>
                         </w:p>
                       </w:txbxContent>

</xml_diff>

<commit_message>
added: qr code generation with docx-templates package
</commit_message>
<xml_diff>
--- a/templates/SalesInvoice.docx
+++ b/templates/SalesInvoice.docx
@@ -871,8 +871,10 @@
     <w:sectPr>
       <w:headerReference w:type="even" r:id="rId6"/>
       <w:headerReference w:type="default" r:id="rId7"/>
-      <w:footerReference w:type="default" r:id="rId8"/>
-      <w:headerReference w:type="first" r:id="rId9"/>
+      <w:footerReference w:type="even" r:id="rId8"/>
+      <w:footerReference w:type="default" r:id="rId9"/>
+      <w:headerReference w:type="first" r:id="rId10"/>
+      <w:footerReference w:type="first" r:id="rId11"/>
       <w:pgSz w:w="11906" w:h="16838"/>
       <w:pgMar w:top="766" w:right="567" w:bottom="766" w:left="567" w:header="709" w:footer="709" w:gutter="0"/>
       <w:cols w:space="720"/>
@@ -909,6 +911,16 @@
 </file>
 
 <file path=word/footer1.xml><?xml version="1.0" encoding="utf-8"?>
+<w:ftr xmlns:wpc="http://schemas.microsoft.com/office/word/2010/wordprocessingCanvas" xmlns:cx="http://schemas.microsoft.com/office/drawing/2014/chartex" xmlns:cx1="http://schemas.microsoft.com/office/drawing/2015/9/8/chartex" xmlns:cx2="http://schemas.microsoft.com/office/drawing/2015/10/21/chartex" xmlns:cx3="http://schemas.microsoft.com/office/drawing/2016/5/9/chartex" xmlns:cx4="http://schemas.microsoft.com/office/drawing/2016/5/10/chartex" xmlns:cx5="http://schemas.microsoft.com/office/drawing/2016/5/11/chartex" xmlns:cx6="http://schemas.microsoft.com/office/drawing/2016/5/12/chartex" xmlns:cx7="http://schemas.microsoft.com/office/drawing/2016/5/13/chartex" xmlns:cx8="http://schemas.microsoft.com/office/drawing/2016/5/14/chartex" xmlns:mc="http://schemas.openxmlformats.org/markup-compatibility/2006" xmlns:aink="http://schemas.microsoft.com/office/drawing/2016/ink" xmlns:am3d="http://schemas.microsoft.com/office/drawing/2017/model3d" xmlns:o="urn:schemas-microsoft-com:office:office" xmlns:oel="http://schemas.microsoft.com/office/2019/extlst" xmlns:r="http://schemas.openxmlformats.org/officeDocument/2006/relationships" xmlns:m="http://schemas.openxmlformats.org/officeDocument/2006/math" xmlns:v="urn:schemas-microsoft-com:vml" xmlns:wp14="http://schemas.microsoft.com/office/word/2010/wordprocessingDrawing" xmlns:wp="http://schemas.openxmlformats.org/drawingml/2006/wordprocessingDrawing" xmlns:w10="urn:schemas-microsoft-com:office:word" xmlns:w="http://schemas.openxmlformats.org/wordprocessingml/2006/main" xmlns:w14="http://schemas.microsoft.com/office/word/2010/wordml" xmlns:w15="http://schemas.microsoft.com/office/word/2012/wordml" xmlns:w16cex="http://schemas.microsoft.com/office/word/2018/wordml/cex" xmlns:w16cid="http://schemas.microsoft.com/office/word/2016/wordml/cid" xmlns:w16="http://schemas.microsoft.com/office/word/2018/wordml" xmlns:w16du="http://schemas.microsoft.com/office/word/2023/wordml/word16du" xmlns:w16sdtdh="http://schemas.microsoft.com/office/word/2020/wordml/sdtdatahash" xmlns:w16sdtfl="http://schemas.microsoft.com/office/word/2024/wordml/sdtformatlock" xmlns:w16se="http://schemas.microsoft.com/office/word/2015/wordml/symex" xmlns:wpg="http://schemas.microsoft.com/office/word/2010/wordprocessingGroup" xmlns:wpi="http://schemas.microsoft.com/office/word/2010/wordprocessingInk" xmlns:wne="http://schemas.microsoft.com/office/word/2006/wordml" xmlns:wps="http://schemas.microsoft.com/office/word/2010/wordprocessingShape" mc:Ignorable="w14 w15 w16se w16cid w16 w16cex w16sdtdh w16sdtfl w16du wp14">
+  <w:p>
+    <w:pPr>
+      <w:pStyle w:val="Piedepgina"/>
+    </w:pPr>
+  </w:p>
+</w:ftr>
+</file>
+
+<file path=word/footer2.xml><?xml version="1.0" encoding="utf-8"?>
 <w:ftr xmlns:wpc="http://schemas.microsoft.com/office/word/2010/wordprocessingCanvas" xmlns:cx="http://schemas.microsoft.com/office/drawing/2014/chartex" xmlns:cx1="http://schemas.microsoft.com/office/drawing/2015/9/8/chartex" xmlns:cx2="http://schemas.microsoft.com/office/drawing/2015/10/21/chartex" xmlns:cx3="http://schemas.microsoft.com/office/drawing/2016/5/9/chartex" xmlns:cx4="http://schemas.microsoft.com/office/drawing/2016/5/10/chartex" xmlns:cx5="http://schemas.microsoft.com/office/drawing/2016/5/11/chartex" xmlns:cx6="http://schemas.microsoft.com/office/drawing/2016/5/12/chartex" xmlns:cx7="http://schemas.microsoft.com/office/drawing/2016/5/13/chartex" xmlns:cx8="http://schemas.microsoft.com/office/drawing/2016/5/14/chartex" xmlns:mc="http://schemas.openxmlformats.org/markup-compatibility/2006" xmlns:aink="http://schemas.microsoft.com/office/drawing/2016/ink" xmlns:am3d="http://schemas.microsoft.com/office/drawing/2017/model3d" xmlns:o="urn:schemas-microsoft-com:office:office" xmlns:oel="http://schemas.microsoft.com/office/2019/extlst" xmlns:r="http://schemas.openxmlformats.org/officeDocument/2006/relationships" xmlns:m="http://schemas.openxmlformats.org/officeDocument/2006/math" xmlns:v="urn:schemas-microsoft-com:vml" xmlns:wp14="http://schemas.microsoft.com/office/word/2010/wordprocessingDrawing" xmlns:wp="http://schemas.openxmlformats.org/drawingml/2006/wordprocessingDrawing" xmlns:w10="urn:schemas-microsoft-com:office:word" xmlns:w="http://schemas.openxmlformats.org/wordprocessingml/2006/main" xmlns:w14="http://schemas.microsoft.com/office/word/2010/wordml" xmlns:w15="http://schemas.microsoft.com/office/word/2012/wordml" xmlns:w16cex="http://schemas.microsoft.com/office/word/2018/wordml/cex" xmlns:w16cid="http://schemas.microsoft.com/office/word/2016/wordml/cid" xmlns:w16="http://schemas.microsoft.com/office/word/2018/wordml" xmlns:w16du="http://schemas.microsoft.com/office/word/2023/wordml/word16du" xmlns:w16sdtdh="http://schemas.microsoft.com/office/word/2020/wordml/sdtdatahash" xmlns:w16sdtfl="http://schemas.microsoft.com/office/word/2024/wordml/sdtformatlock" xmlns:w16se="http://schemas.microsoft.com/office/word/2015/wordml/symex" xmlns:wpg="http://schemas.microsoft.com/office/word/2010/wordprocessingGroup" xmlns:wpi="http://schemas.microsoft.com/office/word/2010/wordprocessingInk" xmlns:wne="http://schemas.microsoft.com/office/word/2006/wordml" xmlns:wps="http://schemas.microsoft.com/office/word/2010/wordprocessingShape" mc:Ignorable="w14 w15 w16se w16cid w16 w16cex w16sdtdh w16sdtfl w16du wp14">
   <w:p>
     <w:r>
@@ -1881,6 +1893,16 @@
 </w:ftr>
 </file>
 
+<file path=word/footer3.xml><?xml version="1.0" encoding="utf-8"?>
+<w:ftr xmlns:wpc="http://schemas.microsoft.com/office/word/2010/wordprocessingCanvas" xmlns:cx="http://schemas.microsoft.com/office/drawing/2014/chartex" xmlns:cx1="http://schemas.microsoft.com/office/drawing/2015/9/8/chartex" xmlns:cx2="http://schemas.microsoft.com/office/drawing/2015/10/21/chartex" xmlns:cx3="http://schemas.microsoft.com/office/drawing/2016/5/9/chartex" xmlns:cx4="http://schemas.microsoft.com/office/drawing/2016/5/10/chartex" xmlns:cx5="http://schemas.microsoft.com/office/drawing/2016/5/11/chartex" xmlns:cx6="http://schemas.microsoft.com/office/drawing/2016/5/12/chartex" xmlns:cx7="http://schemas.microsoft.com/office/drawing/2016/5/13/chartex" xmlns:cx8="http://schemas.microsoft.com/office/drawing/2016/5/14/chartex" xmlns:mc="http://schemas.openxmlformats.org/markup-compatibility/2006" xmlns:aink="http://schemas.microsoft.com/office/drawing/2016/ink" xmlns:am3d="http://schemas.microsoft.com/office/drawing/2017/model3d" xmlns:o="urn:schemas-microsoft-com:office:office" xmlns:oel="http://schemas.microsoft.com/office/2019/extlst" xmlns:r="http://schemas.openxmlformats.org/officeDocument/2006/relationships" xmlns:m="http://schemas.openxmlformats.org/officeDocument/2006/math" xmlns:v="urn:schemas-microsoft-com:vml" xmlns:wp14="http://schemas.microsoft.com/office/word/2010/wordprocessingDrawing" xmlns:wp="http://schemas.openxmlformats.org/drawingml/2006/wordprocessingDrawing" xmlns:w10="urn:schemas-microsoft-com:office:word" xmlns:w="http://schemas.openxmlformats.org/wordprocessingml/2006/main" xmlns:w14="http://schemas.microsoft.com/office/word/2010/wordml" xmlns:w15="http://schemas.microsoft.com/office/word/2012/wordml" xmlns:w16cex="http://schemas.microsoft.com/office/word/2018/wordml/cex" xmlns:w16cid="http://schemas.microsoft.com/office/word/2016/wordml/cid" xmlns:w16="http://schemas.microsoft.com/office/word/2018/wordml" xmlns:w16du="http://schemas.microsoft.com/office/word/2023/wordml/word16du" xmlns:w16sdtdh="http://schemas.microsoft.com/office/word/2020/wordml/sdtdatahash" xmlns:w16sdtfl="http://schemas.microsoft.com/office/word/2024/wordml/sdtformatlock" xmlns:w16se="http://schemas.microsoft.com/office/word/2015/wordml/symex" xmlns:wpg="http://schemas.microsoft.com/office/word/2010/wordprocessingGroup" xmlns:wpi="http://schemas.microsoft.com/office/word/2010/wordprocessingInk" xmlns:wne="http://schemas.microsoft.com/office/word/2006/wordml" xmlns:wps="http://schemas.microsoft.com/office/word/2010/wordprocessingShape" mc:Ignorable="w14 w15 w16se w16cid w16 w16cex w16sdtdh w16sdtfl w16du wp14">
+  <w:p>
+    <w:pPr>
+      <w:pStyle w:val="Piedepgina"/>
+    </w:pPr>
+  </w:p>
+</w:ftr>
+</file>
+
 <file path=word/footnotes.xml><?xml version="1.0" encoding="utf-8"?>
 <w:footnotes xmlns:wpc="http://schemas.microsoft.com/office/word/2010/wordprocessingCanvas" xmlns:cx="http://schemas.microsoft.com/office/drawing/2014/chartex" xmlns:cx1="http://schemas.microsoft.com/office/drawing/2015/9/8/chartex" xmlns:cx2="http://schemas.microsoft.com/office/drawing/2015/10/21/chartex" xmlns:cx3="http://schemas.microsoft.com/office/drawing/2016/5/9/chartex" xmlns:cx4="http://schemas.microsoft.com/office/drawing/2016/5/10/chartex" xmlns:cx5="http://schemas.microsoft.com/office/drawing/2016/5/11/chartex" xmlns:cx6="http://schemas.microsoft.com/office/drawing/2016/5/12/chartex" xmlns:cx7="http://schemas.microsoft.com/office/drawing/2016/5/13/chartex" xmlns:cx8="http://schemas.microsoft.com/office/drawing/2016/5/14/chartex" xmlns:mc="http://schemas.openxmlformats.org/markup-compatibility/2006" xmlns:aink="http://schemas.microsoft.com/office/drawing/2016/ink" xmlns:am3d="http://schemas.microsoft.com/office/drawing/2017/model3d" xmlns:o="urn:schemas-microsoft-com:office:office" xmlns:oel="http://schemas.microsoft.com/office/2019/extlst" xmlns:r="http://schemas.openxmlformats.org/officeDocument/2006/relationships" xmlns:m="http://schemas.openxmlformats.org/officeDocument/2006/math" xmlns:v="urn:schemas-microsoft-com:vml" xmlns:wp14="http://schemas.microsoft.com/office/word/2010/wordprocessingDrawing" xmlns:wp="http://schemas.openxmlformats.org/drawingml/2006/wordprocessingDrawing" xmlns:w10="urn:schemas-microsoft-com:office:word" xmlns:w="http://schemas.openxmlformats.org/wordprocessingml/2006/main" xmlns:w14="http://schemas.microsoft.com/office/word/2010/wordml" xmlns:w15="http://schemas.microsoft.com/office/word/2012/wordml" xmlns:w16cex="http://schemas.microsoft.com/office/word/2018/wordml/cex" xmlns:w16cid="http://schemas.microsoft.com/office/word/2016/wordml/cid" xmlns:w16="http://schemas.microsoft.com/office/word/2018/wordml" xmlns:w16du="http://schemas.microsoft.com/office/word/2023/wordml/word16du" xmlns:w16sdtdh="http://schemas.microsoft.com/office/word/2020/wordml/sdtdatahash" xmlns:w16sdtfl="http://schemas.microsoft.com/office/word/2024/wordml/sdtformatlock" xmlns:w16se="http://schemas.microsoft.com/office/word/2015/wordml/symex" xmlns:wpg="http://schemas.microsoft.com/office/word/2010/wordprocessingGroup" xmlns:wpi="http://schemas.microsoft.com/office/word/2010/wordprocessingInk" xmlns:wne="http://schemas.microsoft.com/office/word/2006/wordml" xmlns:wps="http://schemas.microsoft.com/office/word/2010/wordprocessingShape" mc:Ignorable="w14 w15 w16se w16cid w16 w16cex w16sdtdh w16sdtfl w16du wp14">
   <w:footnote w:type="separator" w:id="-1">
@@ -1961,6 +1983,176 @@
       <w:rPr>
         <w:noProof/>
       </w:rPr>
+      <w:drawing>
+        <wp:anchor distT="0" distB="0" distL="0" distR="0" simplePos="0" relativeHeight="4" behindDoc="1" locked="0" layoutInCell="1" allowOverlap="1" wp14:anchorId="1A587E90" wp14:editId="562B9C5F">
+          <wp:simplePos x="0" y="0"/>
+          <wp:positionH relativeFrom="margin">
+            <wp:posOffset>0</wp:posOffset>
+          </wp:positionH>
+          <wp:positionV relativeFrom="paragraph">
+            <wp:posOffset>87630</wp:posOffset>
+          </wp:positionV>
+          <wp:extent cx="2377440" cy="824230"/>
+          <wp:effectExtent l="0" t="0" r="3810" b="0"/>
+          <wp:wrapNone/>
+          <wp:docPr id="785512469" name="Imagen 785512469" descr="Logotipo&#10;&#10;Descripción generada automáticamente"/>
+          <wp:cNvGraphicFramePr>
+            <a:graphicFrameLocks xmlns:a="http://schemas.openxmlformats.org/drawingml/2006/main" noChangeAspect="1"/>
+          </wp:cNvGraphicFramePr>
+          <a:graphic xmlns:a="http://schemas.openxmlformats.org/drawingml/2006/main">
+            <a:graphicData uri="http://schemas.openxmlformats.org/drawingml/2006/picture">
+              <pic:pic xmlns:pic="http://schemas.openxmlformats.org/drawingml/2006/picture">
+                <pic:nvPicPr>
+                  <pic:cNvPr id="1" name="Imagen 1" descr="Logotipo&#10;&#10;Descripción generada automáticamente"/>
+                  <pic:cNvPicPr>
+                    <a:picLocks noChangeAspect="1" noChangeArrowheads="1"/>
+                  </pic:cNvPicPr>
+                </pic:nvPicPr>
+                <pic:blipFill>
+                  <a:blip r:embed="rId1"/>
+                  <a:stretch>
+                    <a:fillRect/>
+                  </a:stretch>
+                </pic:blipFill>
+                <pic:spPr bwMode="auto">
+                  <a:xfrm>
+                    <a:off x="0" y="0"/>
+                    <a:ext cx="2377440" cy="824230"/>
+                  </a:xfrm>
+                  <a:prstGeom prst="rect">
+                    <a:avLst/>
+                  </a:prstGeom>
+                </pic:spPr>
+              </pic:pic>
+            </a:graphicData>
+          </a:graphic>
+          <wp14:sizeRelH relativeFrom="margin">
+            <wp14:pctWidth>0</wp14:pctWidth>
+          </wp14:sizeRelH>
+          <wp14:sizeRelV relativeFrom="margin">
+            <wp14:pctHeight>0</wp14:pctHeight>
+          </wp14:sizeRelV>
+        </wp:anchor>
+      </w:drawing>
+    </w:r>
+    <w:r>
+      <w:rPr>
+        <w:noProof/>
+      </w:rPr>
+      <mc:AlternateContent>
+        <mc:Choice Requires="wps">
+          <w:drawing>
+            <wp:anchor distT="45720" distB="45720" distL="114300" distR="114300" simplePos="0" relativeHeight="251663360" behindDoc="1" locked="0" layoutInCell="1" allowOverlap="1" wp14:anchorId="4AEA3B9D" wp14:editId="40534AAC">
+              <wp:simplePos x="0" y="0"/>
+              <wp:positionH relativeFrom="margin">
+                <wp:align>center</wp:align>
+              </wp:positionH>
+              <wp:positionV relativeFrom="paragraph">
+                <wp:posOffset>35560</wp:posOffset>
+              </wp:positionV>
+              <wp:extent cx="1276350" cy="914400"/>
+              <wp:effectExtent l="0" t="0" r="0" b="0"/>
+              <wp:wrapNone/>
+              <wp:docPr id="217" name="Cuadro de texto 2"/>
+              <wp:cNvGraphicFramePr>
+                <a:graphicFrameLocks xmlns:a="http://schemas.openxmlformats.org/drawingml/2006/main"/>
+              </wp:cNvGraphicFramePr>
+              <a:graphic xmlns:a="http://schemas.openxmlformats.org/drawingml/2006/main">
+                <a:graphicData uri="http://schemas.microsoft.com/office/word/2010/wordprocessingShape">
+                  <wps:wsp>
+                    <wps:cNvSpPr txBox="1">
+                      <a:spLocks noChangeArrowheads="1"/>
+                    </wps:cNvSpPr>
+                    <wps:spPr bwMode="auto">
+                      <a:xfrm>
+                        <a:off x="0" y="0"/>
+                        <a:ext cx="1276350" cy="914400"/>
+                      </a:xfrm>
+                      <a:prstGeom prst="rect">
+                        <a:avLst/>
+                      </a:prstGeom>
+                      <a:noFill/>
+                      <a:ln w="9525">
+                        <a:noFill/>
+                        <a:miter lim="800000"/>
+                        <a:headEnd/>
+                        <a:tailEnd/>
+                      </a:ln>
+                    </wps:spPr>
+                    <wps:txbx>
+                      <w:txbxContent>
+                        <w:p>
+                          <w:r>
+                            <w:t>{</w:t>
+                          </w:r>
+                          <w:r>
+                            <w:t>d.</w:t>
+                          </w:r>
+                          <w:r>
+                            <w:t>qr</w:t>
+                          </w:r>
+                          <w:r>
+                            <w:t>CodeReportTag</w:t>
+                          </w:r>
+                          <w:r>
+                            <w:t>}</w:t>
+                          </w:r>
+                        </w:p>
+                      </w:txbxContent>
+                    </wps:txbx>
+                    <wps:bodyPr rot="0" vert="horz" wrap="square" lIns="91440" tIns="45720" rIns="91440" bIns="45720" anchor="t" anchorCtr="0">
+                      <a:noAutofit/>
+                    </wps:bodyPr>
+                  </wps:wsp>
+                </a:graphicData>
+              </a:graphic>
+              <wp14:sizeRelH relativeFrom="margin">
+                <wp14:pctWidth>0</wp14:pctWidth>
+              </wp14:sizeRelH>
+              <wp14:sizeRelV relativeFrom="margin">
+                <wp14:pctHeight>0</wp14:pctHeight>
+              </wp14:sizeRelV>
+            </wp:anchor>
+          </w:drawing>
+        </mc:Choice>
+        <mc:Fallback>
+          <w:pict>
+            <v:shapetype w14:anchorId="4AEA3B9D" id="_x0000_t202" coordsize="21600,21600" o:spt="202" path="m,l,21600r21600,l21600,xe">
+              <v:stroke joinstyle="miter"/>
+              <v:path gradientshapeok="t" o:connecttype="rect"/>
+            </v:shapetype>
+            <v:shape id="Cuadro de texto 2" o:spid="_x0000_s1026" type="#_x0000_t202" style="position:absolute;margin-left:0;margin-top:2.8pt;width:100.5pt;height:1in;z-index:-251653120;visibility:visible;mso-wrap-style:square;mso-width-percent:0;mso-height-percent:0;mso-wrap-distance-left:9pt;mso-wrap-distance-top:3.6pt;mso-wrap-distance-right:9pt;mso-wrap-distance-bottom:3.6pt;mso-position-horizontal:center;mso-position-horizontal-relative:margin;mso-position-vertical:absolute;mso-position-vertical-relative:text;mso-width-percent:0;mso-height-percent:0;mso-width-relative:margin;mso-height-relative:margin;v-text-anchor:top" o:gfxdata="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" filled="f" stroked="f">
+              <v:textbox>
+                <w:txbxContent>
+                  <w:p>
+                    <w:r>
+                      <w:t>{</w:t>
+                    </w:r>
+                    <w:r>
+                      <w:t>d.</w:t>
+                    </w:r>
+                    <w:r>
+                      <w:t>qr</w:t>
+                    </w:r>
+                    <w:r>
+                      <w:t>CodeReportTag</w:t>
+                    </w:r>
+                    <w:r>
+                      <w:t>}</w:t>
+                    </w:r>
+                  </w:p>
+                </w:txbxContent>
+              </v:textbox>
+              <w10:wrap anchorx="margin"/>
+            </v:shape>
+          </w:pict>
+        </mc:Fallback>
+      </mc:AlternateContent>
+    </w:r>
+    <w:r>
+      <w:rPr>
+        <w:noProof/>
+      </w:rPr>
       <w:pict w14:anchorId="3AE21738">
         <v:shapetype id="_x0000_t75" coordsize="21600,21600" o:spt="75" o:preferrelative="t" path="m@4@5l@4@11@9@11@9@5xe" filled="f" stroked="f">
           <v:stroke joinstyle="miter"/>
@@ -1982,66 +2174,10 @@
           <o:lock v:ext="edit" aspectratio="t"/>
         </v:shapetype>
         <v:shape id="WordPictureWatermark247149252" o:spid="_x0000_s1027" type="#_x0000_t75" style="position:absolute;margin-left:0;margin-top:0;width:139.5pt;height:198.4pt;z-index:-251656192;mso-position-horizontal:center;mso-position-horizontal-relative:margin;mso-position-vertical:center;mso-position-vertical-relative:margin" o:allowincell="f">
-          <v:imagedata r:id="rId1" o:title="LOGO NEGRE" gain="19661f" blacklevel="22938f"/>
+          <v:imagedata r:id="rId2" o:title="LOGO NEGRE" gain="19661f" blacklevel="22938f"/>
           <w10:wrap anchorx="margin" anchory="margin"/>
         </v:shape>
       </w:pict>
-    </w:r>
-    <w:r>
-      <w:rPr>
-        <w:noProof/>
-      </w:rPr>
-      <w:drawing>
-        <wp:anchor distT="0" distB="0" distL="0" distR="0" simplePos="0" relativeHeight="4" behindDoc="1" locked="0" layoutInCell="1" allowOverlap="1" wp14:anchorId="1A587E90" wp14:editId="034D027C">
-          <wp:simplePos x="0" y="0"/>
-          <wp:positionH relativeFrom="margin">
-            <wp:posOffset>0</wp:posOffset>
-          </wp:positionH>
-          <wp:positionV relativeFrom="paragraph">
-            <wp:posOffset>287655</wp:posOffset>
-          </wp:positionV>
-          <wp:extent cx="2377760" cy="824400"/>
-          <wp:effectExtent l="0" t="0" r="3810" b="0"/>
-          <wp:wrapNone/>
-          <wp:docPr id="785512469" name="Imagen 785512469" descr="Logotipo&#10;&#10;Descripción generada automáticamente"/>
-          <wp:cNvGraphicFramePr>
-            <a:graphicFrameLocks xmlns:a="http://schemas.openxmlformats.org/drawingml/2006/main" noChangeAspect="1"/>
-          </wp:cNvGraphicFramePr>
-          <a:graphic xmlns:a="http://schemas.openxmlformats.org/drawingml/2006/main">
-            <a:graphicData uri="http://schemas.openxmlformats.org/drawingml/2006/picture">
-              <pic:pic xmlns:pic="http://schemas.openxmlformats.org/drawingml/2006/picture">
-                <pic:nvPicPr>
-                  <pic:cNvPr id="1" name="Imagen 1" descr="Logotipo&#10;&#10;Descripción generada automáticamente"/>
-                  <pic:cNvPicPr>
-                    <a:picLocks noChangeAspect="1" noChangeArrowheads="1"/>
-                  </pic:cNvPicPr>
-                </pic:nvPicPr>
-                <pic:blipFill>
-                  <a:blip r:embed="rId2"/>
-                  <a:stretch>
-                    <a:fillRect/>
-                  </a:stretch>
-                </pic:blipFill>
-                <pic:spPr bwMode="auto">
-                  <a:xfrm>
-                    <a:off x="0" y="0"/>
-                    <a:ext cx="2377760" cy="824400"/>
-                  </a:xfrm>
-                  <a:prstGeom prst="rect">
-                    <a:avLst/>
-                  </a:prstGeom>
-                </pic:spPr>
-              </pic:pic>
-            </a:graphicData>
-          </a:graphic>
-          <wp14:sizeRelH relativeFrom="margin">
-            <wp14:pctWidth>0</wp14:pctWidth>
-          </wp14:sizeRelH>
-          <wp14:sizeRelV relativeFrom="margin">
-            <wp14:pctHeight>0</wp14:pctHeight>
-          </wp14:sizeRelV>
-        </wp:anchor>
-      </w:drawing>
     </w:r>
     <w:r>
       <w:rPr>
@@ -2141,7 +2277,7 @@
         </mc:Choice>
         <mc:Fallback>
           <w:pict>
-            <v:rect w14:anchorId="146A6765" id="Cuadro de texto 2" o:spid="_x0000_s1026" style="position:absolute;margin-left:184.3pt;margin-top:-7.7pt;width:235.5pt;height:26.85pt;z-index:-503316475;visibility:visible;mso-wrap-style:square;mso-width-percent:0;mso-wrap-distance-left:9pt;mso-wrap-distance-top:3.55pt;mso-wrap-distance-right:9pt;mso-wrap-distance-bottom:4.25pt;mso-position-horizontal:right;mso-position-horizontal-relative:margin;mso-position-vertical:absolute;mso-position-vertical-relative:text;mso-width-percent:0;mso-width-relative:margin;v-text-anchor:top" o:gfxdata="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" o:allowincell="f" stroked="f" strokeweight=".26mm">
+            <v:rect w14:anchorId="146A6765" id="_x0000_s1027" style="position:absolute;margin-left:184.3pt;margin-top:-7.7pt;width:235.5pt;height:26.85pt;z-index:-503316475;visibility:visible;mso-wrap-style:square;mso-width-percent:0;mso-wrap-distance-left:9pt;mso-wrap-distance-top:3.55pt;mso-wrap-distance-right:9pt;mso-wrap-distance-bottom:4.25pt;mso-position-horizontal:right;mso-position-horizontal-relative:margin;mso-position-vertical:absolute;mso-position-vertical-relative:text;mso-width-percent:0;mso-width-relative:margin;v-text-anchor:top" o:gfxdata="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" o:allowincell="f" stroked="f" strokeweight=".26mm">
               <v:textbox>
                 <w:txbxContent>
                   <w:p>
@@ -2180,9 +2316,6 @@
           </w:pict>
         </mc:Fallback>
       </mc:AlternateContent>
-    </w:r>
-    <w:r>
-      <w:br/>
     </w:r>
   </w:p>
   <w:tbl>
@@ -2384,14 +2517,6 @@
         <w:lang w:val="en-GB"/>
       </w:rPr>
     </w:pPr>
-  </w:p>
-  <w:p>
-    <w:pPr>
-      <w:pStyle w:val="Encabezado"/>
-      <w:rPr>
-        <w:lang w:val="en-US"/>
-      </w:rPr>
-    </w:pPr>
     <w:r>
       <w:rPr>
         <w:noProof/>
@@ -2400,13 +2525,13 @@
       <mc:AlternateContent>
         <mc:Choice Requires="wps">
           <w:drawing>
-            <wp:anchor distT="46355" distB="45085" distL="113665" distR="114300" simplePos="0" relativeHeight="2" behindDoc="1" locked="0" layoutInCell="0" allowOverlap="1" wp14:anchorId="03564E23" wp14:editId="7BC5AA7A">
+            <wp:anchor distT="46355" distB="45085" distL="113665" distR="114300" simplePos="0" relativeHeight="2" behindDoc="1" locked="0" layoutInCell="0" allowOverlap="1" wp14:anchorId="03564E23" wp14:editId="5CA0E816">
               <wp:simplePos x="0" y="0"/>
               <wp:positionH relativeFrom="margin">
                 <wp:posOffset>3821430</wp:posOffset>
               </wp:positionH>
               <wp:positionV relativeFrom="paragraph">
-                <wp:posOffset>13970</wp:posOffset>
+                <wp:posOffset>51435</wp:posOffset>
               </wp:positionV>
               <wp:extent cx="2923540" cy="1447800"/>
               <wp:effectExtent l="0" t="0" r="0" b="0"/>
@@ -2542,7 +2667,7 @@
         </mc:Choice>
         <mc:Fallback>
           <w:pict>
-            <v:rect w14:anchorId="03564E23" id="_x0000_s1027" style="position:absolute;margin-left:300.9pt;margin-top:1.1pt;width:230.2pt;height:114pt;z-index:-503316478;visibility:visible;mso-wrap-style:square;mso-width-percent:0;mso-height-percent:0;mso-wrap-distance-left:8.95pt;mso-wrap-distance-top:3.65pt;mso-wrap-distance-right:9pt;mso-wrap-distance-bottom:3.55pt;mso-position-horizontal:absolute;mso-position-horizontal-relative:margin;mso-position-vertical:absolute;mso-position-vertical-relative:text;mso-width-percent:0;mso-height-percent:0;mso-width-relative:margin;mso-height-relative:margin;v-text-anchor:top" o:gfxdata="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" o:allowincell="f" stroked="f" strokeweight=".26mm">
+            <v:rect w14:anchorId="03564E23" id="_x0000_s1028" style="position:absolute;margin-left:300.9pt;margin-top:4.05pt;width:230.2pt;height:114pt;z-index:-503316478;visibility:visible;mso-wrap-style:square;mso-width-percent:0;mso-height-percent:0;mso-wrap-distance-left:8.95pt;mso-wrap-distance-top:3.65pt;mso-wrap-distance-right:9pt;mso-wrap-distance-bottom:3.55pt;mso-position-horizontal:absolute;mso-position-horizontal-relative:margin;mso-position-vertical:absolute;mso-position-vertical-relative:text;mso-width-percent:0;mso-height-percent:0;mso-width-relative:margin;mso-height-relative:margin;v-text-anchor:top" o:gfxdata="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" o:allowincell="f" stroked="f" strokeweight=".26mm">
               <v:textbox>
                 <w:txbxContent>
                   <w:p>
@@ -2638,13 +2763,13 @@
       <mc:AlternateContent>
         <mc:Choice Requires="wps">
           <w:drawing>
-            <wp:anchor distT="45085" distB="45720" distL="113665" distR="114300" simplePos="0" relativeHeight="7" behindDoc="1" locked="0" layoutInCell="0" allowOverlap="1" wp14:anchorId="1FE493BF" wp14:editId="0D44722A">
+            <wp:anchor distT="45085" distB="45720" distL="113665" distR="114300" simplePos="0" relativeHeight="7" behindDoc="1" locked="0" layoutInCell="0" allowOverlap="1" wp14:anchorId="1FE493BF" wp14:editId="4D0C0B56">
               <wp:simplePos x="0" y="0"/>
               <wp:positionH relativeFrom="margin">
-                <wp:align>left</wp:align>
+                <wp:posOffset>0</wp:posOffset>
               </wp:positionH>
               <wp:positionV relativeFrom="paragraph">
-                <wp:posOffset>9525</wp:posOffset>
+                <wp:posOffset>46990</wp:posOffset>
               </wp:positionV>
               <wp:extent cx="2762250" cy="1438275"/>
               <wp:effectExtent l="0" t="0" r="0" b="9525"/>
@@ -2780,7 +2905,7 @@
         </mc:Choice>
         <mc:Fallback>
           <w:pict>
-            <v:rect w14:anchorId="1FE493BF" id="_x0000_s1028" style="position:absolute;margin-left:0;margin-top:.75pt;width:217.5pt;height:113.25pt;z-index:-503316473;visibility:visible;mso-wrap-style:square;mso-width-percent:0;mso-height-percent:0;mso-wrap-distance-left:8.95pt;mso-wrap-distance-top:3.55pt;mso-wrap-distance-right:9pt;mso-wrap-distance-bottom:3.6pt;mso-position-horizontal:left;mso-position-horizontal-relative:margin;mso-position-vertical:absolute;mso-position-vertical-relative:text;mso-width-percent:0;mso-height-percent:0;mso-width-relative:margin;mso-height-relative:margin;v-text-anchor:top" o:gfxdata="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" o:allowincell="f" stroked="f" strokeweight=".26mm">
+            <v:rect w14:anchorId="1FE493BF" id="_x0000_s1029" style="position:absolute;margin-left:0;margin-top:3.7pt;width:217.5pt;height:113.25pt;z-index:-503316473;visibility:visible;mso-wrap-style:square;mso-width-percent:0;mso-height-percent:0;mso-wrap-distance-left:8.95pt;mso-wrap-distance-top:3.55pt;mso-wrap-distance-right:9pt;mso-wrap-distance-bottom:3.6pt;mso-position-horizontal:absolute;mso-position-horizontal-relative:margin;mso-position-vertical:absolute;mso-position-vertical-relative:text;mso-width-percent:0;mso-height-percent:0;mso-width-relative:margin;mso-height-relative:margin;v-text-anchor:top" o:gfxdata="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" o:allowincell="f" stroked="f" strokeweight=".26mm">
               <v:textbox>
                 <w:txbxContent>
                   <w:p>
@@ -2888,6 +3013,7 @@
   <w:p>
     <w:pPr>
       <w:pStyle w:val="Encabezado"/>
+      <w:jc w:val="center"/>
       <w:rPr>
         <w:lang w:val="en-US"/>
       </w:rPr>

</xml_diff>